<commit_message>
New themes: Onyx, Emerald
</commit_message>
<xml_diff>
--- a/Resources/dokumentace.docx
+++ b/Resources/dokumentace.docx
@@ -53,8 +53,6 @@
       <w:r>
         <w:t xml:space="preserve"> validátoru </w:t>
       </w:r>
-      <w:bookmarkStart w:id="0" w:name="_GoBack"/>
-      <w:bookmarkEnd w:id="0"/>
     </w:p>
     <w:p>
       <w:pPr>
@@ -67,6 +65,2022 @@
       <w:r>
         <w:t>SEO</w:t>
       </w:r>
+    </w:p>
+    <w:p>
+      <w:pPr>
+        <w:pStyle w:val="Nzev"/>
+      </w:pPr>
+      <w:proofErr w:type="spellStart"/>
+      <w:r>
+        <w:t>JasperSiteCore</w:t>
+      </w:r>
+      <w:proofErr w:type="spellEnd"/>
+      <w:r>
+        <w:t xml:space="preserve"> dokumentace</w:t>
+      </w:r>
+    </w:p>
+    <w:p/>
+    <w:p>
+      <w:pPr>
+        <w:pStyle w:val="Nadpis1"/>
+      </w:pPr>
+      <w:proofErr w:type="spellStart"/>
+      <w:r>
+        <w:t>Tinymce</w:t>
+      </w:r>
+      <w:proofErr w:type="spellEnd"/>
+      <w:r>
+        <w:t xml:space="preserve"> </w:t>
+      </w:r>
+    </w:p>
+    <w:p>
+      <w:proofErr w:type="spellStart"/>
+      <w:r>
+        <w:t>Tinymce</w:t>
+      </w:r>
+      <w:proofErr w:type="spellEnd"/>
+      <w:r>
+        <w:t xml:space="preserve"> používá </w:t>
+      </w:r>
+      <w:hyperlink r:id="rId5" w:history="1">
+        <w:proofErr w:type="spellStart"/>
+        <w:r>
+          <w:rPr>
+            <w:rStyle w:val="Hypertextovodkaz"/>
+            <w:b/>
+          </w:rPr>
+          <w:t>Code</w:t>
+        </w:r>
+        <w:proofErr w:type="spellEnd"/>
+        <w:r>
+          <w:rPr>
+            <w:rStyle w:val="Hypertextovodkaz"/>
+            <w:b/>
+          </w:rPr>
+          <w:t xml:space="preserve"> Sample Plugin</w:t>
+        </w:r>
+      </w:hyperlink>
+      <w:r>
+        <w:rPr>
+          <w:b/>
+        </w:rPr>
+        <w:t xml:space="preserve"> </w:t>
+      </w:r>
+      <w:r>
+        <w:t xml:space="preserve">pro zvýrazňování syntaxe kódu. Tento plugin závisí na této konfiguraci zvýrazňovače syntaxe </w:t>
+      </w:r>
+      <w:hyperlink r:id="rId6" w:anchor="themes=prism-coy&amp;languages=markup+css+clike+javascript+abap+actionscript+ada+apacheconf+apl+applescript+c+arff+asciidoc+asm6502+aspnet+autohotkey+autoit+bash+basic+batch+bison+brainfuck+bro+cpp+csharp+arduino+coffeescript+clojure+ruby+csp+css-extras+d+dar" w:history="1">
+        <w:r>
+          <w:rPr>
+            <w:rStyle w:val="Hypertextovodkaz"/>
+          </w:rPr>
+          <w:t>Prism.js</w:t>
+        </w:r>
+      </w:hyperlink>
+      <w:r>
+        <w:t xml:space="preserve">. Tato konfigurace není tedy napojena na </w:t>
+      </w:r>
+      <w:proofErr w:type="spellStart"/>
+      <w:r>
+        <w:t>bower</w:t>
+      </w:r>
+      <w:proofErr w:type="spellEnd"/>
+      <w:r>
+        <w:t xml:space="preserve">, ale je ve složce </w:t>
+      </w:r>
+      <w:proofErr w:type="spellStart"/>
+      <w:r>
+        <w:t>wwwroot</w:t>
+      </w:r>
+      <w:proofErr w:type="spellEnd"/>
+      <w:r>
+        <w:t>/</w:t>
+      </w:r>
+      <w:proofErr w:type="spellStart"/>
+      <w:r>
+        <w:t>customLib</w:t>
+      </w:r>
+      <w:proofErr w:type="spellEnd"/>
+      <w:r>
+        <w:t xml:space="preserve">. </w:t>
+      </w:r>
+    </w:p>
+    <w:p>
+      <w:r>
+        <w:t xml:space="preserve">Nainstalované pluginy </w:t>
+      </w:r>
+      <w:proofErr w:type="gramStart"/>
+      <w:r>
+        <w:t>Prism.js :</w:t>
+      </w:r>
+      <w:proofErr w:type="gramEnd"/>
+      <w:r>
+        <w:t xml:space="preserve"> </w:t>
+      </w:r>
+    </w:p>
+    <w:p>
+      <w:r>
+        <w:t xml:space="preserve">Line </w:t>
+      </w:r>
+      <w:proofErr w:type="spellStart"/>
+      <w:r>
+        <w:t>Highlight</w:t>
+      </w:r>
+      <w:proofErr w:type="spellEnd"/>
+      <w:r>
+        <w:t xml:space="preserve">: pomocí </w:t>
+      </w:r>
+      <w:r>
+        <w:t>data-line="1"</w:t>
+      </w:r>
+      <w:r>
+        <w:t xml:space="preserve"> lze zvýraznit řádek</w:t>
+      </w:r>
+    </w:p>
+    <w:p>
+      <w:r>
+        <w:t xml:space="preserve"> </w:t>
+      </w:r>
+      <w:proofErr w:type="spellStart"/>
+      <w:r>
+        <w:t>LineNumbers</w:t>
+      </w:r>
+      <w:proofErr w:type="spellEnd"/>
+      <w:r>
+        <w:t xml:space="preserve"> do &lt;</w:t>
+      </w:r>
+      <w:proofErr w:type="spellStart"/>
+      <w:r>
+        <w:t>pre</w:t>
+      </w:r>
+      <w:proofErr w:type="spellEnd"/>
+      <w:r>
+        <w:t xml:space="preserve">&gt; přidat do </w:t>
+      </w:r>
+      <w:proofErr w:type="spellStart"/>
+      <w:r>
+        <w:t>class</w:t>
+      </w:r>
+      <w:proofErr w:type="spellEnd"/>
+      <w:r>
+        <w:t xml:space="preserve"> “</w:t>
+      </w:r>
+      <w:r>
+        <w:t>line-</w:t>
+      </w:r>
+      <w:proofErr w:type="spellStart"/>
+      <w:r>
+        <w:t>numbers</w:t>
+      </w:r>
+      <w:proofErr w:type="spellEnd"/>
+      <w:r>
+        <w:t>“</w:t>
+      </w:r>
+    </w:p>
+    <w:p>
+      <w:r>
+        <w:t xml:space="preserve"> </w:t>
+      </w:r>
+      <w:proofErr w:type="spellStart"/>
+      <w:r>
+        <w:t>ShowLanguage</w:t>
+      </w:r>
+      <w:proofErr w:type="spellEnd"/>
+      <w:r>
+        <w:t>,</w:t>
+      </w:r>
+    </w:p>
+    <w:p>
+      <w:r>
+        <w:t xml:space="preserve"> </w:t>
+      </w:r>
+      <w:proofErr w:type="spellStart"/>
+      <w:r>
+        <w:t>Toolbar</w:t>
+      </w:r>
+      <w:proofErr w:type="spellEnd"/>
+      <w:proofErr w:type="gramStart"/>
+      <w:r>
+        <w:t xml:space="preserve"> ..</w:t>
+      </w:r>
+      <w:proofErr w:type="gramEnd"/>
+      <w:r>
+        <w:t xml:space="preserve"> nutné pro show </w:t>
+      </w:r>
+      <w:proofErr w:type="spellStart"/>
+      <w:r>
+        <w:t>language</w:t>
+      </w:r>
+      <w:proofErr w:type="spellEnd"/>
+      <w:r>
+        <w:t xml:space="preserve"> a copy to </w:t>
+      </w:r>
+      <w:proofErr w:type="spellStart"/>
+      <w:r>
+        <w:t>clipboard</w:t>
+      </w:r>
+      <w:proofErr w:type="spellEnd"/>
+    </w:p>
+    <w:p>
+      <w:proofErr w:type="spellStart"/>
+      <w:r>
+        <w:t>CopyToClipboard</w:t>
+      </w:r>
+      <w:proofErr w:type="spellEnd"/>
+      <w:r>
+        <w:t xml:space="preserve"> </w:t>
+      </w:r>
+      <w:proofErr w:type="spellStart"/>
+      <w:r>
+        <w:t>Button</w:t>
+      </w:r>
+      <w:proofErr w:type="spellEnd"/>
+      <w:r>
+        <w:t>.</w:t>
+      </w:r>
+    </w:p>
+    <w:p>
+      <w:r>
+        <w:t xml:space="preserve">Vzhled: COY – samostatně stažený </w:t>
+      </w:r>
+      <w:proofErr w:type="spellStart"/>
+      <w:r>
+        <w:t>css</w:t>
+      </w:r>
+      <w:proofErr w:type="spellEnd"/>
+      <w:r>
+        <w:t xml:space="preserve"> soubor</w:t>
+      </w:r>
+    </w:p>
+    <w:p>
+      <w:pPr>
+        <w:pStyle w:val="Odstavecseseznamem"/>
+        <w:numPr>
+          <w:ilvl w:val="0"/>
+          <w:numId w:val="2"/>
+        </w:numPr>
+      </w:pPr>
+      <w:proofErr w:type="spellStart"/>
+      <w:r>
+        <w:t>Tinymce</w:t>
+      </w:r>
+      <w:proofErr w:type="spellEnd"/>
+      <w:r>
+        <w:t xml:space="preserve"> přímo nepodporuje náhled na číslování řádku v textovém editoru, a proto jsou dodatečné pluginy zobrazeny až ve výsledné stránce.</w:t>
+      </w:r>
+    </w:p>
+    <w:p>
+      <w:r>
+        <w:t xml:space="preserve">Prism.js ve složce </w:t>
+      </w:r>
+      <w:proofErr w:type="spellStart"/>
+      <w:r>
+        <w:t>wwwroot</w:t>
+      </w:r>
+      <w:proofErr w:type="spellEnd"/>
+      <w:r>
+        <w:t>/</w:t>
+      </w:r>
+      <w:proofErr w:type="spellStart"/>
+      <w:r>
+        <w:t>customLib</w:t>
+      </w:r>
+      <w:proofErr w:type="spellEnd"/>
+      <w:r>
+        <w:t xml:space="preserve"> obsahuje již všechny jazyky v daném .</w:t>
+      </w:r>
+      <w:proofErr w:type="spellStart"/>
+      <w:r>
+        <w:t>js</w:t>
+      </w:r>
+      <w:proofErr w:type="spellEnd"/>
+      <w:r>
+        <w:t xml:space="preserve"> souboru, </w:t>
+      </w:r>
+      <w:proofErr w:type="spellStart"/>
+      <w:r>
+        <w:t>prism</w:t>
+      </w:r>
+      <w:proofErr w:type="spellEnd"/>
+      <w:r>
+        <w:t xml:space="preserve"> stažený pomocí </w:t>
+      </w:r>
+      <w:proofErr w:type="spellStart"/>
+      <w:r>
+        <w:t>boweru</w:t>
+      </w:r>
+      <w:proofErr w:type="spellEnd"/>
+      <w:r>
+        <w:t xml:space="preserve"> má jen pár defaultních, ostatní je nutné přidat pomocí:</w:t>
+      </w:r>
+    </w:p>
+    <w:p>
+      <w:pPr>
+        <w:autoSpaceDE w:val="0"/>
+        <w:autoSpaceDN w:val="0"/>
+        <w:adjustRightInd w:val="0"/>
+        <w:spacing w:after="0" w:line="240" w:lineRule="auto"/>
+        <w:rPr>
+          <w:rFonts w:ascii="Consolas" w:hAnsi="Consolas" w:cs="Consolas"/>
+          <w:color w:val="006400"/>
+          <w:sz w:val="19"/>
+          <w:szCs w:val="19"/>
+        </w:rPr>
+      </w:pPr>
+      <w:r>
+        <w:rPr>
+          <w:rFonts w:ascii="Consolas" w:hAnsi="Consolas" w:cs="Consolas"/>
+          <w:color w:val="006400"/>
+          <w:sz w:val="19"/>
+          <w:szCs w:val="19"/>
+        </w:rPr>
+        <w:t xml:space="preserve">&lt;script </w:t>
+      </w:r>
+      <w:proofErr w:type="spellStart"/>
+      <w:r>
+        <w:rPr>
+          <w:rFonts w:ascii="Consolas" w:hAnsi="Consolas" w:cs="Consolas"/>
+          <w:color w:val="006400"/>
+          <w:sz w:val="19"/>
+          <w:szCs w:val="19"/>
+        </w:rPr>
+        <w:t>src</w:t>
+      </w:r>
+      <w:proofErr w:type="spellEnd"/>
+      <w:r>
+        <w:rPr>
+          <w:rFonts w:ascii="Consolas" w:hAnsi="Consolas" w:cs="Consolas"/>
+          <w:color w:val="006400"/>
+          <w:sz w:val="19"/>
+          <w:szCs w:val="19"/>
+        </w:rPr>
+        <w:t>="~/lib/</w:t>
+      </w:r>
+      <w:proofErr w:type="spellStart"/>
+      <w:r>
+        <w:rPr>
+          <w:rFonts w:ascii="Consolas" w:hAnsi="Consolas" w:cs="Consolas"/>
+          <w:color w:val="006400"/>
+          <w:sz w:val="19"/>
+          <w:szCs w:val="19"/>
+        </w:rPr>
+        <w:t>prism</w:t>
+      </w:r>
+      <w:proofErr w:type="spellEnd"/>
+      <w:r>
+        <w:rPr>
+          <w:rFonts w:ascii="Consolas" w:hAnsi="Consolas" w:cs="Consolas"/>
+          <w:color w:val="006400"/>
+          <w:sz w:val="19"/>
+          <w:szCs w:val="19"/>
+        </w:rPr>
+        <w:t>/</w:t>
+      </w:r>
+      <w:proofErr w:type="spellStart"/>
+      <w:r>
+        <w:rPr>
+          <w:rFonts w:ascii="Consolas" w:hAnsi="Consolas" w:cs="Consolas"/>
+          <w:color w:val="006400"/>
+          <w:sz w:val="19"/>
+          <w:szCs w:val="19"/>
+        </w:rPr>
+        <w:t>components</w:t>
+      </w:r>
+      <w:proofErr w:type="spellEnd"/>
+      <w:r>
+        <w:rPr>
+          <w:rFonts w:ascii="Consolas" w:hAnsi="Consolas" w:cs="Consolas"/>
+          <w:color w:val="006400"/>
+          <w:sz w:val="19"/>
+          <w:szCs w:val="19"/>
+        </w:rPr>
+        <w:t>/prism-csharp.js</w:t>
+      </w:r>
+      <w:proofErr w:type="gramStart"/>
+      <w:r>
+        <w:rPr>
+          <w:rFonts w:ascii="Consolas" w:hAnsi="Consolas" w:cs="Consolas"/>
+          <w:color w:val="006400"/>
+          <w:sz w:val="19"/>
+          <w:szCs w:val="19"/>
+        </w:rPr>
+        <w:t>"&gt;&lt;</w:t>
+      </w:r>
+      <w:proofErr w:type="gramEnd"/>
+      <w:r>
+        <w:rPr>
+          <w:rFonts w:ascii="Consolas" w:hAnsi="Consolas" w:cs="Consolas"/>
+          <w:color w:val="006400"/>
+          <w:sz w:val="19"/>
+          <w:szCs w:val="19"/>
+        </w:rPr>
+        <w:t>/script&gt;</w:t>
+      </w:r>
+    </w:p>
+    <w:p>
+      <w:pPr>
+        <w:autoSpaceDE w:val="0"/>
+        <w:autoSpaceDN w:val="0"/>
+        <w:adjustRightInd w:val="0"/>
+        <w:spacing w:after="0" w:line="240" w:lineRule="auto"/>
+        <w:rPr>
+          <w:rFonts w:ascii="Consolas" w:hAnsi="Consolas" w:cs="Consolas"/>
+          <w:color w:val="006400"/>
+          <w:sz w:val="19"/>
+          <w:szCs w:val="19"/>
+        </w:rPr>
+      </w:pPr>
+      <w:r>
+        <w:rPr>
+          <w:rFonts w:ascii="Consolas" w:hAnsi="Consolas" w:cs="Consolas"/>
+          <w:color w:val="006400"/>
+          <w:sz w:val="19"/>
+          <w:szCs w:val="19"/>
+        </w:rPr>
+        <w:t xml:space="preserve">   </w:t>
+      </w:r>
+    </w:p>
+    <w:p>
+      <w:pPr>
+        <w:autoSpaceDE w:val="0"/>
+        <w:autoSpaceDN w:val="0"/>
+        <w:adjustRightInd w:val="0"/>
+        <w:spacing w:after="0" w:line="240" w:lineRule="auto"/>
+        <w:rPr>
+          <w:rFonts w:ascii="Consolas" w:hAnsi="Consolas" w:cs="Consolas"/>
+          <w:color w:val="006400"/>
+          <w:sz w:val="19"/>
+          <w:szCs w:val="19"/>
+        </w:rPr>
+      </w:pPr>
+      <w:r>
+        <w:rPr>
+          <w:rFonts w:ascii="Consolas" w:hAnsi="Consolas" w:cs="Consolas"/>
+          <w:color w:val="006400"/>
+          <w:sz w:val="19"/>
+          <w:szCs w:val="19"/>
+        </w:rPr>
+        <w:t xml:space="preserve">   </w:t>
+      </w:r>
+    </w:p>
+    <w:p>
+      <w:pPr>
+        <w:autoSpaceDE w:val="0"/>
+        <w:autoSpaceDN w:val="0"/>
+        <w:adjustRightInd w:val="0"/>
+        <w:spacing w:after="0" w:line="240" w:lineRule="auto"/>
+        <w:rPr>
+          <w:rFonts w:ascii="Consolas" w:hAnsi="Consolas" w:cs="Consolas"/>
+          <w:color w:val="006400"/>
+          <w:sz w:val="19"/>
+          <w:szCs w:val="19"/>
+        </w:rPr>
+      </w:pPr>
+      <w:r>
+        <w:rPr>
+          <w:rFonts w:ascii="Consolas" w:hAnsi="Consolas" w:cs="Consolas"/>
+          <w:color w:val="006400"/>
+          <w:sz w:val="19"/>
+          <w:szCs w:val="19"/>
+        </w:rPr>
+        <w:t xml:space="preserve">    &lt;script src="~/lib/prism/components/prism-markup-templating.js</w:t>
+      </w:r>
+      <w:proofErr w:type="gramStart"/>
+      <w:r>
+        <w:rPr>
+          <w:rFonts w:ascii="Consolas" w:hAnsi="Consolas" w:cs="Consolas"/>
+          <w:color w:val="006400"/>
+          <w:sz w:val="19"/>
+          <w:szCs w:val="19"/>
+        </w:rPr>
+        <w:t>"&gt;&lt;</w:t>
+      </w:r>
+      <w:proofErr w:type="gramEnd"/>
+      <w:r>
+        <w:rPr>
+          <w:rFonts w:ascii="Consolas" w:hAnsi="Consolas" w:cs="Consolas"/>
+          <w:color w:val="006400"/>
+          <w:sz w:val="19"/>
+          <w:szCs w:val="19"/>
+        </w:rPr>
+        <w:t>/script&gt; &lt;!--</w:t>
+      </w:r>
+      <w:proofErr w:type="spellStart"/>
+      <w:r>
+        <w:rPr>
+          <w:rFonts w:ascii="Consolas" w:hAnsi="Consolas" w:cs="Consolas"/>
+          <w:color w:val="006400"/>
+          <w:sz w:val="19"/>
+          <w:szCs w:val="19"/>
+        </w:rPr>
+        <w:t>Otherwise</w:t>
+      </w:r>
+      <w:proofErr w:type="spellEnd"/>
+      <w:r>
+        <w:rPr>
+          <w:rFonts w:ascii="Consolas" w:hAnsi="Consolas" w:cs="Consolas"/>
+          <w:color w:val="006400"/>
+          <w:sz w:val="19"/>
+          <w:szCs w:val="19"/>
+        </w:rPr>
+        <w:t xml:space="preserve"> PHP </w:t>
+      </w:r>
+      <w:proofErr w:type="spellStart"/>
+      <w:r>
+        <w:rPr>
+          <w:rFonts w:ascii="Consolas" w:hAnsi="Consolas" w:cs="Consolas"/>
+          <w:color w:val="006400"/>
+          <w:sz w:val="19"/>
+          <w:szCs w:val="19"/>
+        </w:rPr>
+        <w:t>markup</w:t>
+      </w:r>
+      <w:proofErr w:type="spellEnd"/>
+      <w:r>
+        <w:rPr>
+          <w:rFonts w:ascii="Consolas" w:hAnsi="Consolas" w:cs="Consolas"/>
+          <w:color w:val="006400"/>
+          <w:sz w:val="19"/>
+          <w:szCs w:val="19"/>
+        </w:rPr>
+        <w:t xml:space="preserve"> </w:t>
+      </w:r>
+      <w:proofErr w:type="spellStart"/>
+      <w:r>
+        <w:rPr>
+          <w:rFonts w:ascii="Consolas" w:hAnsi="Consolas" w:cs="Consolas"/>
+          <w:color w:val="006400"/>
+          <w:sz w:val="19"/>
+          <w:szCs w:val="19"/>
+        </w:rPr>
+        <w:t>will</w:t>
+      </w:r>
+      <w:proofErr w:type="spellEnd"/>
+      <w:r>
+        <w:rPr>
+          <w:rFonts w:ascii="Consolas" w:hAnsi="Consolas" w:cs="Consolas"/>
+          <w:color w:val="006400"/>
+          <w:sz w:val="19"/>
+          <w:szCs w:val="19"/>
+        </w:rPr>
+        <w:t xml:space="preserve"> not </w:t>
+      </w:r>
+      <w:proofErr w:type="spellStart"/>
+      <w:r>
+        <w:rPr>
+          <w:rFonts w:ascii="Consolas" w:hAnsi="Consolas" w:cs="Consolas"/>
+          <w:color w:val="006400"/>
+          <w:sz w:val="19"/>
+          <w:szCs w:val="19"/>
+        </w:rPr>
+        <w:t>work</w:t>
+      </w:r>
+      <w:proofErr w:type="spellEnd"/>
+      <w:r>
+        <w:rPr>
+          <w:rFonts w:ascii="Consolas" w:hAnsi="Consolas" w:cs="Consolas"/>
+          <w:color w:val="006400"/>
+          <w:sz w:val="19"/>
+          <w:szCs w:val="19"/>
+        </w:rPr>
+        <w:t>--&gt;</w:t>
+      </w:r>
+    </w:p>
+    <w:p>
+      <w:pPr>
+        <w:autoSpaceDE w:val="0"/>
+        <w:autoSpaceDN w:val="0"/>
+        <w:adjustRightInd w:val="0"/>
+        <w:spacing w:after="0" w:line="240" w:lineRule="auto"/>
+        <w:rPr>
+          <w:rFonts w:ascii="Consolas" w:hAnsi="Consolas" w:cs="Consolas"/>
+          <w:color w:val="006400"/>
+          <w:sz w:val="19"/>
+          <w:szCs w:val="19"/>
+        </w:rPr>
+      </w:pPr>
+      <w:r>
+        <w:rPr>
+          <w:rFonts w:ascii="Consolas" w:hAnsi="Consolas" w:cs="Consolas"/>
+          <w:color w:val="006400"/>
+          <w:sz w:val="19"/>
+          <w:szCs w:val="19"/>
+        </w:rPr>
+        <w:t xml:space="preserve">    </w:t>
+      </w:r>
+    </w:p>
+    <w:p>
+      <w:pPr>
+        <w:autoSpaceDE w:val="0"/>
+        <w:autoSpaceDN w:val="0"/>
+        <w:adjustRightInd w:val="0"/>
+        <w:spacing w:after="0" w:line="240" w:lineRule="auto"/>
+        <w:rPr>
+          <w:rFonts w:ascii="Consolas" w:hAnsi="Consolas" w:cs="Consolas"/>
+          <w:color w:val="006400"/>
+          <w:sz w:val="19"/>
+          <w:szCs w:val="19"/>
+        </w:rPr>
+      </w:pPr>
+      <w:r>
+        <w:rPr>
+          <w:rFonts w:ascii="Consolas" w:hAnsi="Consolas" w:cs="Consolas"/>
+          <w:color w:val="006400"/>
+          <w:sz w:val="19"/>
+          <w:szCs w:val="19"/>
+        </w:rPr>
+        <w:t xml:space="preserve">    &lt;script </w:t>
+      </w:r>
+      <w:proofErr w:type="spellStart"/>
+      <w:r>
+        <w:rPr>
+          <w:rFonts w:ascii="Consolas" w:hAnsi="Consolas" w:cs="Consolas"/>
+          <w:color w:val="006400"/>
+          <w:sz w:val="19"/>
+          <w:szCs w:val="19"/>
+        </w:rPr>
+        <w:t>src</w:t>
+      </w:r>
+      <w:proofErr w:type="spellEnd"/>
+      <w:r>
+        <w:rPr>
+          <w:rFonts w:ascii="Consolas" w:hAnsi="Consolas" w:cs="Consolas"/>
+          <w:color w:val="006400"/>
+          <w:sz w:val="19"/>
+          <w:szCs w:val="19"/>
+        </w:rPr>
+        <w:t>="~/lib/</w:t>
+      </w:r>
+      <w:proofErr w:type="spellStart"/>
+      <w:r>
+        <w:rPr>
+          <w:rFonts w:ascii="Consolas" w:hAnsi="Consolas" w:cs="Consolas"/>
+          <w:color w:val="006400"/>
+          <w:sz w:val="19"/>
+          <w:szCs w:val="19"/>
+        </w:rPr>
+        <w:t>prism</w:t>
+      </w:r>
+      <w:proofErr w:type="spellEnd"/>
+      <w:r>
+        <w:rPr>
+          <w:rFonts w:ascii="Consolas" w:hAnsi="Consolas" w:cs="Consolas"/>
+          <w:color w:val="006400"/>
+          <w:sz w:val="19"/>
+          <w:szCs w:val="19"/>
+        </w:rPr>
+        <w:t>/</w:t>
+      </w:r>
+      <w:proofErr w:type="spellStart"/>
+      <w:r>
+        <w:rPr>
+          <w:rFonts w:ascii="Consolas" w:hAnsi="Consolas" w:cs="Consolas"/>
+          <w:color w:val="006400"/>
+          <w:sz w:val="19"/>
+          <w:szCs w:val="19"/>
+        </w:rPr>
+        <w:t>components</w:t>
+      </w:r>
+      <w:proofErr w:type="spellEnd"/>
+      <w:r>
+        <w:rPr>
+          <w:rFonts w:ascii="Consolas" w:hAnsi="Consolas" w:cs="Consolas"/>
+          <w:color w:val="006400"/>
+          <w:sz w:val="19"/>
+          <w:szCs w:val="19"/>
+        </w:rPr>
+        <w:t>/prism-php.js</w:t>
+      </w:r>
+      <w:proofErr w:type="gramStart"/>
+      <w:r>
+        <w:rPr>
+          <w:rFonts w:ascii="Consolas" w:hAnsi="Consolas" w:cs="Consolas"/>
+          <w:color w:val="006400"/>
+          <w:sz w:val="19"/>
+          <w:szCs w:val="19"/>
+        </w:rPr>
+        <w:t>"&gt;&lt;</w:t>
+      </w:r>
+      <w:proofErr w:type="gramEnd"/>
+      <w:r>
+        <w:rPr>
+          <w:rFonts w:ascii="Consolas" w:hAnsi="Consolas" w:cs="Consolas"/>
+          <w:color w:val="006400"/>
+          <w:sz w:val="19"/>
+          <w:szCs w:val="19"/>
+        </w:rPr>
+        <w:t>/script&gt;</w:t>
+      </w:r>
+    </w:p>
+    <w:p>
+      <w:pPr>
+        <w:autoSpaceDE w:val="0"/>
+        <w:autoSpaceDN w:val="0"/>
+        <w:adjustRightInd w:val="0"/>
+        <w:spacing w:after="0" w:line="240" w:lineRule="auto"/>
+        <w:rPr>
+          <w:rFonts w:ascii="Consolas" w:hAnsi="Consolas" w:cs="Consolas"/>
+          <w:color w:val="006400"/>
+          <w:sz w:val="19"/>
+          <w:szCs w:val="19"/>
+        </w:rPr>
+      </w:pPr>
+    </w:p>
+    <w:p>
+      <w:pPr>
+        <w:autoSpaceDE w:val="0"/>
+        <w:autoSpaceDN w:val="0"/>
+        <w:adjustRightInd w:val="0"/>
+        <w:spacing w:after="0" w:line="240" w:lineRule="auto"/>
+        <w:rPr>
+          <w:rFonts w:ascii="Consolas" w:hAnsi="Consolas" w:cs="Consolas"/>
+          <w:color w:val="006400"/>
+          <w:sz w:val="19"/>
+          <w:szCs w:val="19"/>
+        </w:rPr>
+      </w:pPr>
+      <w:r>
+        <w:rPr>
+          <w:rFonts w:ascii="Consolas" w:hAnsi="Consolas" w:cs="Consolas"/>
+          <w:color w:val="006400"/>
+          <w:sz w:val="19"/>
+          <w:szCs w:val="19"/>
+        </w:rPr>
+        <w:t xml:space="preserve">    &lt;script </w:t>
+      </w:r>
+      <w:proofErr w:type="spellStart"/>
+      <w:r>
+        <w:rPr>
+          <w:rFonts w:ascii="Consolas" w:hAnsi="Consolas" w:cs="Consolas"/>
+          <w:color w:val="006400"/>
+          <w:sz w:val="19"/>
+          <w:szCs w:val="19"/>
+        </w:rPr>
+        <w:t>src</w:t>
+      </w:r>
+      <w:proofErr w:type="spellEnd"/>
+      <w:r>
+        <w:rPr>
+          <w:rFonts w:ascii="Consolas" w:hAnsi="Consolas" w:cs="Consolas"/>
+          <w:color w:val="006400"/>
+          <w:sz w:val="19"/>
+          <w:szCs w:val="19"/>
+        </w:rPr>
+        <w:t>="~/lib/</w:t>
+      </w:r>
+      <w:proofErr w:type="spellStart"/>
+      <w:r>
+        <w:rPr>
+          <w:rFonts w:ascii="Consolas" w:hAnsi="Consolas" w:cs="Consolas"/>
+          <w:color w:val="006400"/>
+          <w:sz w:val="19"/>
+          <w:szCs w:val="19"/>
+        </w:rPr>
+        <w:t>prism</w:t>
+      </w:r>
+      <w:proofErr w:type="spellEnd"/>
+      <w:r>
+        <w:rPr>
+          <w:rFonts w:ascii="Consolas" w:hAnsi="Consolas" w:cs="Consolas"/>
+          <w:color w:val="006400"/>
+          <w:sz w:val="19"/>
+          <w:szCs w:val="19"/>
+        </w:rPr>
+        <w:t>/</w:t>
+      </w:r>
+      <w:proofErr w:type="spellStart"/>
+      <w:r>
+        <w:rPr>
+          <w:rFonts w:ascii="Consolas" w:hAnsi="Consolas" w:cs="Consolas"/>
+          <w:color w:val="006400"/>
+          <w:sz w:val="19"/>
+          <w:szCs w:val="19"/>
+        </w:rPr>
+        <w:t>components</w:t>
+      </w:r>
+      <w:proofErr w:type="spellEnd"/>
+      <w:r>
+        <w:rPr>
+          <w:rFonts w:ascii="Consolas" w:hAnsi="Consolas" w:cs="Consolas"/>
+          <w:color w:val="006400"/>
+          <w:sz w:val="19"/>
+          <w:szCs w:val="19"/>
+        </w:rPr>
+        <w:t>/prism-java.js</w:t>
+      </w:r>
+      <w:proofErr w:type="gramStart"/>
+      <w:r>
+        <w:rPr>
+          <w:rFonts w:ascii="Consolas" w:hAnsi="Consolas" w:cs="Consolas"/>
+          <w:color w:val="006400"/>
+          <w:sz w:val="19"/>
+          <w:szCs w:val="19"/>
+        </w:rPr>
+        <w:t>"&gt;&lt;</w:t>
+      </w:r>
+      <w:proofErr w:type="gramEnd"/>
+      <w:r>
+        <w:rPr>
+          <w:rFonts w:ascii="Consolas" w:hAnsi="Consolas" w:cs="Consolas"/>
+          <w:color w:val="006400"/>
+          <w:sz w:val="19"/>
+          <w:szCs w:val="19"/>
+        </w:rPr>
+        <w:t>/script&gt;</w:t>
+      </w:r>
+    </w:p>
+    <w:p>
+      <w:pPr>
+        <w:autoSpaceDE w:val="0"/>
+        <w:autoSpaceDN w:val="0"/>
+        <w:adjustRightInd w:val="0"/>
+        <w:spacing w:after="0" w:line="240" w:lineRule="auto"/>
+        <w:rPr>
+          <w:rFonts w:ascii="Consolas" w:hAnsi="Consolas" w:cs="Consolas"/>
+          <w:color w:val="006400"/>
+          <w:sz w:val="19"/>
+          <w:szCs w:val="19"/>
+        </w:rPr>
+      </w:pPr>
+    </w:p>
+    <w:p>
+      <w:pPr>
+        <w:autoSpaceDE w:val="0"/>
+        <w:autoSpaceDN w:val="0"/>
+        <w:adjustRightInd w:val="0"/>
+        <w:spacing w:after="0" w:line="240" w:lineRule="auto"/>
+        <w:rPr>
+          <w:rFonts w:ascii="Consolas" w:hAnsi="Consolas" w:cs="Consolas"/>
+          <w:color w:val="006400"/>
+          <w:sz w:val="19"/>
+          <w:szCs w:val="19"/>
+        </w:rPr>
+      </w:pPr>
+      <w:r>
+        <w:rPr>
+          <w:rFonts w:ascii="Consolas" w:hAnsi="Consolas" w:cs="Consolas"/>
+          <w:color w:val="006400"/>
+          <w:sz w:val="19"/>
+          <w:szCs w:val="19"/>
+        </w:rPr>
+        <w:t xml:space="preserve">    &lt;script </w:t>
+      </w:r>
+      <w:proofErr w:type="spellStart"/>
+      <w:r>
+        <w:rPr>
+          <w:rFonts w:ascii="Consolas" w:hAnsi="Consolas" w:cs="Consolas"/>
+          <w:color w:val="006400"/>
+          <w:sz w:val="19"/>
+          <w:szCs w:val="19"/>
+        </w:rPr>
+        <w:t>src</w:t>
+      </w:r>
+      <w:proofErr w:type="spellEnd"/>
+      <w:r>
+        <w:rPr>
+          <w:rFonts w:ascii="Consolas" w:hAnsi="Consolas" w:cs="Consolas"/>
+          <w:color w:val="006400"/>
+          <w:sz w:val="19"/>
+          <w:szCs w:val="19"/>
+        </w:rPr>
+        <w:t>="~/lib/</w:t>
+      </w:r>
+      <w:proofErr w:type="spellStart"/>
+      <w:r>
+        <w:rPr>
+          <w:rFonts w:ascii="Consolas" w:hAnsi="Consolas" w:cs="Consolas"/>
+          <w:color w:val="006400"/>
+          <w:sz w:val="19"/>
+          <w:szCs w:val="19"/>
+        </w:rPr>
+        <w:t>prism</w:t>
+      </w:r>
+      <w:proofErr w:type="spellEnd"/>
+      <w:r>
+        <w:rPr>
+          <w:rFonts w:ascii="Consolas" w:hAnsi="Consolas" w:cs="Consolas"/>
+          <w:color w:val="006400"/>
+          <w:sz w:val="19"/>
+          <w:szCs w:val="19"/>
+        </w:rPr>
+        <w:t>/</w:t>
+      </w:r>
+      <w:proofErr w:type="spellStart"/>
+      <w:r>
+        <w:rPr>
+          <w:rFonts w:ascii="Consolas" w:hAnsi="Consolas" w:cs="Consolas"/>
+          <w:color w:val="006400"/>
+          <w:sz w:val="19"/>
+          <w:szCs w:val="19"/>
+        </w:rPr>
+        <w:t>components</w:t>
+      </w:r>
+      <w:proofErr w:type="spellEnd"/>
+      <w:r>
+        <w:rPr>
+          <w:rFonts w:ascii="Consolas" w:hAnsi="Consolas" w:cs="Consolas"/>
+          <w:color w:val="006400"/>
+          <w:sz w:val="19"/>
+          <w:szCs w:val="19"/>
+        </w:rPr>
+        <w:t>/prism-git.js</w:t>
+      </w:r>
+      <w:proofErr w:type="gramStart"/>
+      <w:r>
+        <w:rPr>
+          <w:rFonts w:ascii="Consolas" w:hAnsi="Consolas" w:cs="Consolas"/>
+          <w:color w:val="006400"/>
+          <w:sz w:val="19"/>
+          <w:szCs w:val="19"/>
+        </w:rPr>
+        <w:t>"&gt;&lt;</w:t>
+      </w:r>
+      <w:proofErr w:type="gramEnd"/>
+      <w:r>
+        <w:rPr>
+          <w:rFonts w:ascii="Consolas" w:hAnsi="Consolas" w:cs="Consolas"/>
+          <w:color w:val="006400"/>
+          <w:sz w:val="19"/>
+          <w:szCs w:val="19"/>
+        </w:rPr>
+        <w:t>/script&gt;</w:t>
+      </w:r>
+    </w:p>
+    <w:p>
+      <w:pPr>
+        <w:autoSpaceDE w:val="0"/>
+        <w:autoSpaceDN w:val="0"/>
+        <w:adjustRightInd w:val="0"/>
+        <w:spacing w:after="0" w:line="240" w:lineRule="auto"/>
+        <w:rPr>
+          <w:rFonts w:ascii="Consolas" w:hAnsi="Consolas" w:cs="Consolas"/>
+          <w:color w:val="006400"/>
+          <w:sz w:val="19"/>
+          <w:szCs w:val="19"/>
+        </w:rPr>
+      </w:pPr>
+    </w:p>
+    <w:p>
+      <w:pPr>
+        <w:autoSpaceDE w:val="0"/>
+        <w:autoSpaceDN w:val="0"/>
+        <w:adjustRightInd w:val="0"/>
+        <w:spacing w:after="0" w:line="240" w:lineRule="auto"/>
+        <w:rPr>
+          <w:rFonts w:ascii="Consolas" w:hAnsi="Consolas" w:cs="Consolas"/>
+          <w:color w:val="006400"/>
+          <w:sz w:val="19"/>
+          <w:szCs w:val="19"/>
+        </w:rPr>
+      </w:pPr>
+      <w:r>
+        <w:rPr>
+          <w:rFonts w:ascii="Consolas" w:hAnsi="Consolas" w:cs="Consolas"/>
+          <w:color w:val="006400"/>
+          <w:sz w:val="19"/>
+          <w:szCs w:val="19"/>
+        </w:rPr>
+        <w:t xml:space="preserve">    &lt;script </w:t>
+      </w:r>
+      <w:proofErr w:type="spellStart"/>
+      <w:r>
+        <w:rPr>
+          <w:rFonts w:ascii="Consolas" w:hAnsi="Consolas" w:cs="Consolas"/>
+          <w:color w:val="006400"/>
+          <w:sz w:val="19"/>
+          <w:szCs w:val="19"/>
+        </w:rPr>
+        <w:t>src</w:t>
+      </w:r>
+      <w:proofErr w:type="spellEnd"/>
+      <w:r>
+        <w:rPr>
+          <w:rFonts w:ascii="Consolas" w:hAnsi="Consolas" w:cs="Consolas"/>
+          <w:color w:val="006400"/>
+          <w:sz w:val="19"/>
+          <w:szCs w:val="19"/>
+        </w:rPr>
+        <w:t>="~/lib/</w:t>
+      </w:r>
+      <w:proofErr w:type="spellStart"/>
+      <w:r>
+        <w:rPr>
+          <w:rFonts w:ascii="Consolas" w:hAnsi="Consolas" w:cs="Consolas"/>
+          <w:color w:val="006400"/>
+          <w:sz w:val="19"/>
+          <w:szCs w:val="19"/>
+        </w:rPr>
+        <w:t>prism</w:t>
+      </w:r>
+      <w:proofErr w:type="spellEnd"/>
+      <w:r>
+        <w:rPr>
+          <w:rFonts w:ascii="Consolas" w:hAnsi="Consolas" w:cs="Consolas"/>
+          <w:color w:val="006400"/>
+          <w:sz w:val="19"/>
+          <w:szCs w:val="19"/>
+        </w:rPr>
+        <w:t>/</w:t>
+      </w:r>
+      <w:proofErr w:type="spellStart"/>
+      <w:r>
+        <w:rPr>
+          <w:rFonts w:ascii="Consolas" w:hAnsi="Consolas" w:cs="Consolas"/>
+          <w:color w:val="006400"/>
+          <w:sz w:val="19"/>
+          <w:szCs w:val="19"/>
+        </w:rPr>
+        <w:t>components</w:t>
+      </w:r>
+      <w:proofErr w:type="spellEnd"/>
+      <w:r>
+        <w:rPr>
+          <w:rFonts w:ascii="Consolas" w:hAnsi="Consolas" w:cs="Consolas"/>
+          <w:color w:val="006400"/>
+          <w:sz w:val="19"/>
+          <w:szCs w:val="19"/>
+        </w:rPr>
+        <w:t>/prism-markdown.js</w:t>
+      </w:r>
+      <w:proofErr w:type="gramStart"/>
+      <w:r>
+        <w:rPr>
+          <w:rFonts w:ascii="Consolas" w:hAnsi="Consolas" w:cs="Consolas"/>
+          <w:color w:val="006400"/>
+          <w:sz w:val="19"/>
+          <w:szCs w:val="19"/>
+        </w:rPr>
+        <w:t>"&gt;&lt;</w:t>
+      </w:r>
+      <w:proofErr w:type="gramEnd"/>
+      <w:r>
+        <w:rPr>
+          <w:rFonts w:ascii="Consolas" w:hAnsi="Consolas" w:cs="Consolas"/>
+          <w:color w:val="006400"/>
+          <w:sz w:val="19"/>
+          <w:szCs w:val="19"/>
+        </w:rPr>
+        <w:t>/script&gt;</w:t>
+      </w:r>
+    </w:p>
+    <w:p>
+      <w:pPr>
+        <w:autoSpaceDE w:val="0"/>
+        <w:autoSpaceDN w:val="0"/>
+        <w:adjustRightInd w:val="0"/>
+        <w:spacing w:after="0" w:line="240" w:lineRule="auto"/>
+        <w:rPr>
+          <w:rFonts w:ascii="Consolas" w:hAnsi="Consolas" w:cs="Consolas"/>
+          <w:color w:val="006400"/>
+          <w:sz w:val="19"/>
+          <w:szCs w:val="19"/>
+        </w:rPr>
+      </w:pPr>
+    </w:p>
+    <w:p>
+      <w:pPr>
+        <w:autoSpaceDE w:val="0"/>
+        <w:autoSpaceDN w:val="0"/>
+        <w:adjustRightInd w:val="0"/>
+        <w:spacing w:after="0" w:line="240" w:lineRule="auto"/>
+        <w:rPr>
+          <w:rFonts w:ascii="Consolas" w:hAnsi="Consolas" w:cs="Consolas"/>
+          <w:color w:val="006400"/>
+          <w:sz w:val="19"/>
+          <w:szCs w:val="19"/>
+        </w:rPr>
+      </w:pPr>
+      <w:r>
+        <w:rPr>
+          <w:rFonts w:ascii="Consolas" w:hAnsi="Consolas" w:cs="Consolas"/>
+          <w:color w:val="006400"/>
+          <w:sz w:val="19"/>
+          <w:szCs w:val="19"/>
+        </w:rPr>
+        <w:t xml:space="preserve">    &lt;script </w:t>
+      </w:r>
+      <w:proofErr w:type="spellStart"/>
+      <w:r>
+        <w:rPr>
+          <w:rFonts w:ascii="Consolas" w:hAnsi="Consolas" w:cs="Consolas"/>
+          <w:color w:val="006400"/>
+          <w:sz w:val="19"/>
+          <w:szCs w:val="19"/>
+        </w:rPr>
+        <w:t>src</w:t>
+      </w:r>
+      <w:proofErr w:type="spellEnd"/>
+      <w:r>
+        <w:rPr>
+          <w:rFonts w:ascii="Consolas" w:hAnsi="Consolas" w:cs="Consolas"/>
+          <w:color w:val="006400"/>
+          <w:sz w:val="19"/>
+          <w:szCs w:val="19"/>
+        </w:rPr>
+        <w:t>="~/lib/</w:t>
+      </w:r>
+      <w:proofErr w:type="spellStart"/>
+      <w:r>
+        <w:rPr>
+          <w:rFonts w:ascii="Consolas" w:hAnsi="Consolas" w:cs="Consolas"/>
+          <w:color w:val="006400"/>
+          <w:sz w:val="19"/>
+          <w:szCs w:val="19"/>
+        </w:rPr>
+        <w:t>prism</w:t>
+      </w:r>
+      <w:proofErr w:type="spellEnd"/>
+      <w:r>
+        <w:rPr>
+          <w:rFonts w:ascii="Consolas" w:hAnsi="Consolas" w:cs="Consolas"/>
+          <w:color w:val="006400"/>
+          <w:sz w:val="19"/>
+          <w:szCs w:val="19"/>
+        </w:rPr>
+        <w:t>/</w:t>
+      </w:r>
+      <w:proofErr w:type="spellStart"/>
+      <w:r>
+        <w:rPr>
+          <w:rFonts w:ascii="Consolas" w:hAnsi="Consolas" w:cs="Consolas"/>
+          <w:color w:val="006400"/>
+          <w:sz w:val="19"/>
+          <w:szCs w:val="19"/>
+        </w:rPr>
+        <w:t>components</w:t>
+      </w:r>
+      <w:proofErr w:type="spellEnd"/>
+      <w:r>
+        <w:rPr>
+          <w:rFonts w:ascii="Consolas" w:hAnsi="Consolas" w:cs="Consolas"/>
+          <w:color w:val="006400"/>
+          <w:sz w:val="19"/>
+          <w:szCs w:val="19"/>
+        </w:rPr>
+        <w:t>/prism-aspnet.js</w:t>
+      </w:r>
+      <w:proofErr w:type="gramStart"/>
+      <w:r>
+        <w:rPr>
+          <w:rFonts w:ascii="Consolas" w:hAnsi="Consolas" w:cs="Consolas"/>
+          <w:color w:val="006400"/>
+          <w:sz w:val="19"/>
+          <w:szCs w:val="19"/>
+        </w:rPr>
+        <w:t>"&gt;&lt;</w:t>
+      </w:r>
+      <w:proofErr w:type="gramEnd"/>
+      <w:r>
+        <w:rPr>
+          <w:rFonts w:ascii="Consolas" w:hAnsi="Consolas" w:cs="Consolas"/>
+          <w:color w:val="006400"/>
+          <w:sz w:val="19"/>
+          <w:szCs w:val="19"/>
+        </w:rPr>
+        <w:t>/script&gt;</w:t>
+      </w:r>
+    </w:p>
+    <w:p>
+      <w:pPr>
+        <w:autoSpaceDE w:val="0"/>
+        <w:autoSpaceDN w:val="0"/>
+        <w:adjustRightInd w:val="0"/>
+        <w:spacing w:after="0" w:line="240" w:lineRule="auto"/>
+        <w:rPr>
+          <w:rFonts w:ascii="Consolas" w:hAnsi="Consolas" w:cs="Consolas"/>
+          <w:color w:val="006400"/>
+          <w:sz w:val="19"/>
+          <w:szCs w:val="19"/>
+        </w:rPr>
+      </w:pPr>
+      <w:r>
+        <w:rPr>
+          <w:rFonts w:ascii="Consolas" w:hAnsi="Consolas" w:cs="Consolas"/>
+          <w:color w:val="006400"/>
+          <w:sz w:val="19"/>
+          <w:szCs w:val="19"/>
+        </w:rPr>
+        <w:t xml:space="preserve">    </w:t>
+      </w:r>
+    </w:p>
+    <w:p>
+      <w:pPr>
+        <w:autoSpaceDE w:val="0"/>
+        <w:autoSpaceDN w:val="0"/>
+        <w:adjustRightInd w:val="0"/>
+        <w:spacing w:after="0" w:line="240" w:lineRule="auto"/>
+        <w:rPr>
+          <w:rFonts w:ascii="Consolas" w:hAnsi="Consolas" w:cs="Consolas"/>
+          <w:color w:val="006400"/>
+          <w:sz w:val="19"/>
+          <w:szCs w:val="19"/>
+        </w:rPr>
+      </w:pPr>
+      <w:r>
+        <w:rPr>
+          <w:rFonts w:ascii="Consolas" w:hAnsi="Consolas" w:cs="Consolas"/>
+          <w:color w:val="006400"/>
+          <w:sz w:val="19"/>
+          <w:szCs w:val="19"/>
+        </w:rPr>
+        <w:t xml:space="preserve">    &lt;script </w:t>
+      </w:r>
+      <w:proofErr w:type="spellStart"/>
+      <w:r>
+        <w:rPr>
+          <w:rFonts w:ascii="Consolas" w:hAnsi="Consolas" w:cs="Consolas"/>
+          <w:color w:val="006400"/>
+          <w:sz w:val="19"/>
+          <w:szCs w:val="19"/>
+        </w:rPr>
+        <w:t>src</w:t>
+      </w:r>
+      <w:proofErr w:type="spellEnd"/>
+      <w:r>
+        <w:rPr>
+          <w:rFonts w:ascii="Consolas" w:hAnsi="Consolas" w:cs="Consolas"/>
+          <w:color w:val="006400"/>
+          <w:sz w:val="19"/>
+          <w:szCs w:val="19"/>
+        </w:rPr>
+        <w:t>="~/lib/</w:t>
+      </w:r>
+      <w:proofErr w:type="spellStart"/>
+      <w:r>
+        <w:rPr>
+          <w:rFonts w:ascii="Consolas" w:hAnsi="Consolas" w:cs="Consolas"/>
+          <w:color w:val="006400"/>
+          <w:sz w:val="19"/>
+          <w:szCs w:val="19"/>
+        </w:rPr>
+        <w:t>prism</w:t>
+      </w:r>
+      <w:proofErr w:type="spellEnd"/>
+      <w:r>
+        <w:rPr>
+          <w:rFonts w:ascii="Consolas" w:hAnsi="Consolas" w:cs="Consolas"/>
+          <w:color w:val="006400"/>
+          <w:sz w:val="19"/>
+          <w:szCs w:val="19"/>
+        </w:rPr>
+        <w:t>/</w:t>
+      </w:r>
+      <w:proofErr w:type="spellStart"/>
+      <w:r>
+        <w:rPr>
+          <w:rFonts w:ascii="Consolas" w:hAnsi="Consolas" w:cs="Consolas"/>
+          <w:color w:val="006400"/>
+          <w:sz w:val="19"/>
+          <w:szCs w:val="19"/>
+        </w:rPr>
+        <w:t>components</w:t>
+      </w:r>
+      <w:proofErr w:type="spellEnd"/>
+      <w:r>
+        <w:rPr>
+          <w:rFonts w:ascii="Consolas" w:hAnsi="Consolas" w:cs="Consolas"/>
+          <w:color w:val="006400"/>
+          <w:sz w:val="19"/>
+          <w:szCs w:val="19"/>
+        </w:rPr>
+        <w:t>/prism-fsharp.js</w:t>
+      </w:r>
+      <w:proofErr w:type="gramStart"/>
+      <w:r>
+        <w:rPr>
+          <w:rFonts w:ascii="Consolas" w:hAnsi="Consolas" w:cs="Consolas"/>
+          <w:color w:val="006400"/>
+          <w:sz w:val="19"/>
+          <w:szCs w:val="19"/>
+        </w:rPr>
+        <w:t>"&gt;&lt;</w:t>
+      </w:r>
+      <w:proofErr w:type="gramEnd"/>
+      <w:r>
+        <w:rPr>
+          <w:rFonts w:ascii="Consolas" w:hAnsi="Consolas" w:cs="Consolas"/>
+          <w:color w:val="006400"/>
+          <w:sz w:val="19"/>
+          <w:szCs w:val="19"/>
+        </w:rPr>
+        <w:t>/script&gt;</w:t>
+      </w:r>
+    </w:p>
+    <w:p>
+      <w:pPr>
+        <w:autoSpaceDE w:val="0"/>
+        <w:autoSpaceDN w:val="0"/>
+        <w:adjustRightInd w:val="0"/>
+        <w:spacing w:after="0" w:line="240" w:lineRule="auto"/>
+        <w:rPr>
+          <w:rFonts w:ascii="Consolas" w:hAnsi="Consolas" w:cs="Consolas"/>
+          <w:color w:val="006400"/>
+          <w:sz w:val="19"/>
+          <w:szCs w:val="19"/>
+        </w:rPr>
+      </w:pPr>
+      <w:r>
+        <w:rPr>
+          <w:rFonts w:ascii="Consolas" w:hAnsi="Consolas" w:cs="Consolas"/>
+          <w:color w:val="006400"/>
+          <w:sz w:val="19"/>
+          <w:szCs w:val="19"/>
+        </w:rPr>
+        <w:t xml:space="preserve">    &lt;script </w:t>
+      </w:r>
+      <w:proofErr w:type="spellStart"/>
+      <w:r>
+        <w:rPr>
+          <w:rFonts w:ascii="Consolas" w:hAnsi="Consolas" w:cs="Consolas"/>
+          <w:color w:val="006400"/>
+          <w:sz w:val="19"/>
+          <w:szCs w:val="19"/>
+        </w:rPr>
+        <w:t>src</w:t>
+      </w:r>
+      <w:proofErr w:type="spellEnd"/>
+      <w:r>
+        <w:rPr>
+          <w:rFonts w:ascii="Consolas" w:hAnsi="Consolas" w:cs="Consolas"/>
+          <w:color w:val="006400"/>
+          <w:sz w:val="19"/>
+          <w:szCs w:val="19"/>
+        </w:rPr>
+        <w:t>="~/lib/</w:t>
+      </w:r>
+      <w:proofErr w:type="spellStart"/>
+      <w:r>
+        <w:rPr>
+          <w:rFonts w:ascii="Consolas" w:hAnsi="Consolas" w:cs="Consolas"/>
+          <w:color w:val="006400"/>
+          <w:sz w:val="19"/>
+          <w:szCs w:val="19"/>
+        </w:rPr>
+        <w:t>prism</w:t>
+      </w:r>
+      <w:proofErr w:type="spellEnd"/>
+      <w:r>
+        <w:rPr>
+          <w:rFonts w:ascii="Consolas" w:hAnsi="Consolas" w:cs="Consolas"/>
+          <w:color w:val="006400"/>
+          <w:sz w:val="19"/>
+          <w:szCs w:val="19"/>
+        </w:rPr>
+        <w:t>/</w:t>
+      </w:r>
+      <w:proofErr w:type="spellStart"/>
+      <w:r>
+        <w:rPr>
+          <w:rFonts w:ascii="Consolas" w:hAnsi="Consolas" w:cs="Consolas"/>
+          <w:color w:val="006400"/>
+          <w:sz w:val="19"/>
+          <w:szCs w:val="19"/>
+        </w:rPr>
+        <w:t>components</w:t>
+      </w:r>
+      <w:proofErr w:type="spellEnd"/>
+      <w:r>
+        <w:rPr>
+          <w:rFonts w:ascii="Consolas" w:hAnsi="Consolas" w:cs="Consolas"/>
+          <w:color w:val="006400"/>
+          <w:sz w:val="19"/>
+          <w:szCs w:val="19"/>
+        </w:rPr>
+        <w:t>/prism-json.js</w:t>
+      </w:r>
+      <w:proofErr w:type="gramStart"/>
+      <w:r>
+        <w:rPr>
+          <w:rFonts w:ascii="Consolas" w:hAnsi="Consolas" w:cs="Consolas"/>
+          <w:color w:val="006400"/>
+          <w:sz w:val="19"/>
+          <w:szCs w:val="19"/>
+        </w:rPr>
+        <w:t>"&gt;&lt;</w:t>
+      </w:r>
+      <w:proofErr w:type="gramEnd"/>
+      <w:r>
+        <w:rPr>
+          <w:rFonts w:ascii="Consolas" w:hAnsi="Consolas" w:cs="Consolas"/>
+          <w:color w:val="006400"/>
+          <w:sz w:val="19"/>
+          <w:szCs w:val="19"/>
+        </w:rPr>
+        <w:t>/script&gt;</w:t>
+      </w:r>
+    </w:p>
+    <w:p>
+      <w:pPr>
+        <w:autoSpaceDE w:val="0"/>
+        <w:autoSpaceDN w:val="0"/>
+        <w:adjustRightInd w:val="0"/>
+        <w:spacing w:after="0" w:line="240" w:lineRule="auto"/>
+        <w:rPr>
+          <w:rFonts w:ascii="Consolas" w:hAnsi="Consolas" w:cs="Consolas"/>
+          <w:color w:val="006400"/>
+          <w:sz w:val="19"/>
+          <w:szCs w:val="19"/>
+        </w:rPr>
+      </w:pPr>
+      <w:r>
+        <w:rPr>
+          <w:rFonts w:ascii="Consolas" w:hAnsi="Consolas" w:cs="Consolas"/>
+          <w:color w:val="006400"/>
+          <w:sz w:val="19"/>
+          <w:szCs w:val="19"/>
+        </w:rPr>
+        <w:t xml:space="preserve">    &lt;script </w:t>
+      </w:r>
+      <w:proofErr w:type="spellStart"/>
+      <w:r>
+        <w:rPr>
+          <w:rFonts w:ascii="Consolas" w:hAnsi="Consolas" w:cs="Consolas"/>
+          <w:color w:val="006400"/>
+          <w:sz w:val="19"/>
+          <w:szCs w:val="19"/>
+        </w:rPr>
+        <w:t>src</w:t>
+      </w:r>
+      <w:proofErr w:type="spellEnd"/>
+      <w:r>
+        <w:rPr>
+          <w:rFonts w:ascii="Consolas" w:hAnsi="Consolas" w:cs="Consolas"/>
+          <w:color w:val="006400"/>
+          <w:sz w:val="19"/>
+          <w:szCs w:val="19"/>
+        </w:rPr>
+        <w:t>="~/lib/</w:t>
+      </w:r>
+      <w:proofErr w:type="spellStart"/>
+      <w:r>
+        <w:rPr>
+          <w:rFonts w:ascii="Consolas" w:hAnsi="Consolas" w:cs="Consolas"/>
+          <w:color w:val="006400"/>
+          <w:sz w:val="19"/>
+          <w:szCs w:val="19"/>
+        </w:rPr>
+        <w:t>prism</w:t>
+      </w:r>
+      <w:proofErr w:type="spellEnd"/>
+      <w:r>
+        <w:rPr>
+          <w:rFonts w:ascii="Consolas" w:hAnsi="Consolas" w:cs="Consolas"/>
+          <w:color w:val="006400"/>
+          <w:sz w:val="19"/>
+          <w:szCs w:val="19"/>
+        </w:rPr>
+        <w:t>/</w:t>
+      </w:r>
+      <w:proofErr w:type="spellStart"/>
+      <w:r>
+        <w:rPr>
+          <w:rFonts w:ascii="Consolas" w:hAnsi="Consolas" w:cs="Consolas"/>
+          <w:color w:val="006400"/>
+          <w:sz w:val="19"/>
+          <w:szCs w:val="19"/>
+        </w:rPr>
+        <w:t>components</w:t>
+      </w:r>
+      <w:proofErr w:type="spellEnd"/>
+      <w:r>
+        <w:rPr>
+          <w:rFonts w:ascii="Consolas" w:hAnsi="Consolas" w:cs="Consolas"/>
+          <w:color w:val="006400"/>
+          <w:sz w:val="19"/>
+          <w:szCs w:val="19"/>
+        </w:rPr>
+        <w:t>/prism-less.js</w:t>
+      </w:r>
+      <w:proofErr w:type="gramStart"/>
+      <w:r>
+        <w:rPr>
+          <w:rFonts w:ascii="Consolas" w:hAnsi="Consolas" w:cs="Consolas"/>
+          <w:color w:val="006400"/>
+          <w:sz w:val="19"/>
+          <w:szCs w:val="19"/>
+        </w:rPr>
+        <w:t>"&gt;&lt;</w:t>
+      </w:r>
+      <w:proofErr w:type="gramEnd"/>
+      <w:r>
+        <w:rPr>
+          <w:rFonts w:ascii="Consolas" w:hAnsi="Consolas" w:cs="Consolas"/>
+          <w:color w:val="006400"/>
+          <w:sz w:val="19"/>
+          <w:szCs w:val="19"/>
+        </w:rPr>
+        <w:t>/script&gt;</w:t>
+      </w:r>
+    </w:p>
+    <w:p>
+      <w:pPr>
+        <w:autoSpaceDE w:val="0"/>
+        <w:autoSpaceDN w:val="0"/>
+        <w:adjustRightInd w:val="0"/>
+        <w:spacing w:after="0" w:line="240" w:lineRule="auto"/>
+        <w:rPr>
+          <w:rFonts w:ascii="Consolas" w:hAnsi="Consolas" w:cs="Consolas"/>
+          <w:color w:val="006400"/>
+          <w:sz w:val="19"/>
+          <w:szCs w:val="19"/>
+        </w:rPr>
+      </w:pPr>
+      <w:r>
+        <w:rPr>
+          <w:rFonts w:ascii="Consolas" w:hAnsi="Consolas" w:cs="Consolas"/>
+          <w:color w:val="006400"/>
+          <w:sz w:val="19"/>
+          <w:szCs w:val="19"/>
+        </w:rPr>
+        <w:t xml:space="preserve">    &lt;script </w:t>
+      </w:r>
+      <w:proofErr w:type="spellStart"/>
+      <w:r>
+        <w:rPr>
+          <w:rFonts w:ascii="Consolas" w:hAnsi="Consolas" w:cs="Consolas"/>
+          <w:color w:val="006400"/>
+          <w:sz w:val="19"/>
+          <w:szCs w:val="19"/>
+        </w:rPr>
+        <w:t>src</w:t>
+      </w:r>
+      <w:proofErr w:type="spellEnd"/>
+      <w:r>
+        <w:rPr>
+          <w:rFonts w:ascii="Consolas" w:hAnsi="Consolas" w:cs="Consolas"/>
+          <w:color w:val="006400"/>
+          <w:sz w:val="19"/>
+          <w:szCs w:val="19"/>
+        </w:rPr>
+        <w:t>="~/lib/</w:t>
+      </w:r>
+      <w:proofErr w:type="spellStart"/>
+      <w:r>
+        <w:rPr>
+          <w:rFonts w:ascii="Consolas" w:hAnsi="Consolas" w:cs="Consolas"/>
+          <w:color w:val="006400"/>
+          <w:sz w:val="19"/>
+          <w:szCs w:val="19"/>
+        </w:rPr>
+        <w:t>prism</w:t>
+      </w:r>
+      <w:proofErr w:type="spellEnd"/>
+      <w:r>
+        <w:rPr>
+          <w:rFonts w:ascii="Consolas" w:hAnsi="Consolas" w:cs="Consolas"/>
+          <w:color w:val="006400"/>
+          <w:sz w:val="19"/>
+          <w:szCs w:val="19"/>
+        </w:rPr>
+        <w:t>/</w:t>
+      </w:r>
+      <w:proofErr w:type="spellStart"/>
+      <w:r>
+        <w:rPr>
+          <w:rFonts w:ascii="Consolas" w:hAnsi="Consolas" w:cs="Consolas"/>
+          <w:color w:val="006400"/>
+          <w:sz w:val="19"/>
+          <w:szCs w:val="19"/>
+        </w:rPr>
+        <w:t>components</w:t>
+      </w:r>
+      <w:proofErr w:type="spellEnd"/>
+      <w:r>
+        <w:rPr>
+          <w:rFonts w:ascii="Consolas" w:hAnsi="Consolas" w:cs="Consolas"/>
+          <w:color w:val="006400"/>
+          <w:sz w:val="19"/>
+          <w:szCs w:val="19"/>
+        </w:rPr>
+        <w:t>/prism-sass.js</w:t>
+      </w:r>
+      <w:proofErr w:type="gramStart"/>
+      <w:r>
+        <w:rPr>
+          <w:rFonts w:ascii="Consolas" w:hAnsi="Consolas" w:cs="Consolas"/>
+          <w:color w:val="006400"/>
+          <w:sz w:val="19"/>
+          <w:szCs w:val="19"/>
+        </w:rPr>
+        <w:t>"&gt;&lt;</w:t>
+      </w:r>
+      <w:proofErr w:type="gramEnd"/>
+      <w:r>
+        <w:rPr>
+          <w:rFonts w:ascii="Consolas" w:hAnsi="Consolas" w:cs="Consolas"/>
+          <w:color w:val="006400"/>
+          <w:sz w:val="19"/>
+          <w:szCs w:val="19"/>
+        </w:rPr>
+        <w:t>/script&gt;</w:t>
+      </w:r>
+    </w:p>
+    <w:p>
+      <w:pPr>
+        <w:rPr>
+          <w:rFonts w:ascii="Consolas" w:hAnsi="Consolas" w:cs="Consolas"/>
+          <w:color w:val="006400"/>
+          <w:sz w:val="19"/>
+          <w:szCs w:val="19"/>
+        </w:rPr>
+      </w:pPr>
+      <w:r>
+        <w:rPr>
+          <w:rFonts w:ascii="Consolas" w:hAnsi="Consolas" w:cs="Consolas"/>
+          <w:color w:val="006400"/>
+          <w:sz w:val="19"/>
+          <w:szCs w:val="19"/>
+        </w:rPr>
+        <w:t xml:space="preserve">   &lt;script </w:t>
+      </w:r>
+      <w:proofErr w:type="spellStart"/>
+      <w:r>
+        <w:rPr>
+          <w:rFonts w:ascii="Consolas" w:hAnsi="Consolas" w:cs="Consolas"/>
+          <w:color w:val="006400"/>
+          <w:sz w:val="19"/>
+          <w:szCs w:val="19"/>
+        </w:rPr>
+        <w:t>src</w:t>
+      </w:r>
+      <w:proofErr w:type="spellEnd"/>
+      <w:r>
+        <w:rPr>
+          <w:rFonts w:ascii="Consolas" w:hAnsi="Consolas" w:cs="Consolas"/>
+          <w:color w:val="006400"/>
+          <w:sz w:val="19"/>
+          <w:szCs w:val="19"/>
+        </w:rPr>
+        <w:t>="~/lib/</w:t>
+      </w:r>
+      <w:proofErr w:type="spellStart"/>
+      <w:r>
+        <w:rPr>
+          <w:rFonts w:ascii="Consolas" w:hAnsi="Consolas" w:cs="Consolas"/>
+          <w:color w:val="006400"/>
+          <w:sz w:val="19"/>
+          <w:szCs w:val="19"/>
+        </w:rPr>
+        <w:t>prism</w:t>
+      </w:r>
+      <w:proofErr w:type="spellEnd"/>
+      <w:r>
+        <w:rPr>
+          <w:rFonts w:ascii="Consolas" w:hAnsi="Consolas" w:cs="Consolas"/>
+          <w:color w:val="006400"/>
+          <w:sz w:val="19"/>
+          <w:szCs w:val="19"/>
+        </w:rPr>
+        <w:t>/</w:t>
+      </w:r>
+      <w:proofErr w:type="spellStart"/>
+      <w:r>
+        <w:rPr>
+          <w:rFonts w:ascii="Consolas" w:hAnsi="Consolas" w:cs="Consolas"/>
+          <w:color w:val="006400"/>
+          <w:sz w:val="19"/>
+          <w:szCs w:val="19"/>
+        </w:rPr>
+        <w:t>components</w:t>
+      </w:r>
+      <w:proofErr w:type="spellEnd"/>
+      <w:r>
+        <w:rPr>
+          <w:rFonts w:ascii="Consolas" w:hAnsi="Consolas" w:cs="Consolas"/>
+          <w:color w:val="006400"/>
+          <w:sz w:val="19"/>
+          <w:szCs w:val="19"/>
+        </w:rPr>
+        <w:t>/prism-smalltalk.js</w:t>
+      </w:r>
+      <w:proofErr w:type="gramStart"/>
+      <w:r>
+        <w:rPr>
+          <w:rFonts w:ascii="Consolas" w:hAnsi="Consolas" w:cs="Consolas"/>
+          <w:color w:val="006400"/>
+          <w:sz w:val="19"/>
+          <w:szCs w:val="19"/>
+        </w:rPr>
+        <w:t>"&gt;&lt;</w:t>
+      </w:r>
+      <w:proofErr w:type="gramEnd"/>
+      <w:r>
+        <w:rPr>
+          <w:rFonts w:ascii="Consolas" w:hAnsi="Consolas" w:cs="Consolas"/>
+          <w:color w:val="006400"/>
+          <w:sz w:val="19"/>
+          <w:szCs w:val="19"/>
+        </w:rPr>
+        <w:t>/script&gt;</w:t>
+      </w:r>
+    </w:p>
+    <w:p/>
+    <w:p>
+      <w:pPr>
+        <w:pStyle w:val="Nzev"/>
+      </w:pPr>
+      <w:r>
+        <w:t>TODO:</w:t>
+      </w:r>
+    </w:p>
+    <w:p>
+      <w:pPr>
+        <w:pStyle w:val="Odstavecseseznamem"/>
+        <w:numPr>
+          <w:ilvl w:val="0"/>
+          <w:numId w:val="2"/>
+        </w:numPr>
+      </w:pPr>
+      <w:r>
+        <w:t>V </w:t>
+      </w:r>
+      <w:proofErr w:type="spellStart"/>
+      <w:r>
+        <w:t>Themes</w:t>
+      </w:r>
+      <w:proofErr w:type="spellEnd"/>
+      <w:r>
+        <w:t>/</w:t>
+      </w:r>
+      <w:proofErr w:type="spellStart"/>
+      <w:r>
+        <w:t>theme_name</w:t>
+      </w:r>
+      <w:proofErr w:type="spellEnd"/>
+      <w:r>
+        <w:t>/</w:t>
+      </w:r>
+      <w:proofErr w:type="spellStart"/>
+      <w:r>
+        <w:t>Layout.cshtml</w:t>
+      </w:r>
+      <w:proofErr w:type="spellEnd"/>
+      <w:r>
+        <w:t xml:space="preserve"> by bylo dobré všechny scripty přidávat pomocí </w:t>
+      </w:r>
+      <w:proofErr w:type="spellStart"/>
+      <w:r>
+        <w:t>partial</w:t>
+      </w:r>
+      <w:proofErr w:type="spellEnd"/>
+      <w:r>
+        <w:t xml:space="preserve"> </w:t>
+      </w:r>
+      <w:proofErr w:type="spellStart"/>
+      <w:r>
+        <w:t>view</w:t>
+      </w:r>
+      <w:proofErr w:type="spellEnd"/>
+      <w:r>
+        <w:t xml:space="preserve">, aby </w:t>
+      </w:r>
+      <w:proofErr w:type="spellStart"/>
+      <w:r>
+        <w:t>modder</w:t>
+      </w:r>
+      <w:proofErr w:type="spellEnd"/>
+      <w:r>
+        <w:t xml:space="preserve"> nemusel přidávat hromadu věcí ručně.</w:t>
+      </w:r>
+    </w:p>
+    <w:p>
+      <w:pPr>
+        <w:pStyle w:val="Odstavecseseznamem"/>
+        <w:numPr>
+          <w:ilvl w:val="0"/>
+          <w:numId w:val="2"/>
+        </w:numPr>
+      </w:pPr>
+      <w:r>
+        <w:t>-co se stane když někdo odebere obrázek, který je používán v </w:t>
+      </w:r>
+      <w:proofErr w:type="gramStart"/>
+      <w:r>
+        <w:t>článku ?</w:t>
+      </w:r>
+      <w:proofErr w:type="gramEnd"/>
+    </w:p>
+    <w:p>
+      <w:pPr>
+        <w:pStyle w:val="Odstavecseseznamem"/>
+        <w:numPr>
+          <w:ilvl w:val="0"/>
+          <w:numId w:val="2"/>
+        </w:numPr>
+      </w:pPr>
+      <w:r>
+        <w:t xml:space="preserve">V editaci nového článku předělat vše na </w:t>
+      </w:r>
+      <w:proofErr w:type="spellStart"/>
+      <w:r>
+        <w:t>ajax</w:t>
+      </w:r>
+      <w:proofErr w:type="spellEnd"/>
+      <w:r>
+        <w:t xml:space="preserve">, aby se </w:t>
+      </w:r>
+      <w:proofErr w:type="spellStart"/>
+      <w:r>
+        <w:t>tinymce</w:t>
+      </w:r>
+      <w:proofErr w:type="spellEnd"/>
+      <w:r>
+        <w:t xml:space="preserve"> </w:t>
+      </w:r>
+      <w:proofErr w:type="spellStart"/>
+      <w:r>
+        <w:t>neloadoval</w:t>
+      </w:r>
+      <w:proofErr w:type="spellEnd"/>
+      <w:r>
+        <w:t xml:space="preserve"> znovu</w:t>
+      </w:r>
+    </w:p>
+    <w:p>
+      <w:pPr>
+        <w:pStyle w:val="Odstavecseseznamem"/>
+        <w:numPr>
+          <w:ilvl w:val="0"/>
+          <w:numId w:val="2"/>
+        </w:numPr>
+      </w:pPr>
+      <w:r>
+        <w:t xml:space="preserve">Zkusit do všech </w:t>
+      </w:r>
+      <w:proofErr w:type="spellStart"/>
+      <w:r>
+        <w:t>views</w:t>
+      </w:r>
+      <w:proofErr w:type="spellEnd"/>
+      <w:r>
+        <w:t xml:space="preserve"> </w:t>
+      </w:r>
+      <w:proofErr w:type="spellStart"/>
+      <w:r>
+        <w:t>includovat</w:t>
+      </w:r>
+      <w:proofErr w:type="spellEnd"/>
+      <w:r>
+        <w:t xml:space="preserve"> automaticky </w:t>
+      </w:r>
+      <w:proofErr w:type="spellStart"/>
+      <w:r>
+        <w:t>usingy</w:t>
+      </w:r>
+      <w:proofErr w:type="spellEnd"/>
+    </w:p>
+    <w:p>
+      <w:pPr>
+        <w:pStyle w:val="Odstavecseseznamem"/>
+        <w:numPr>
+          <w:ilvl w:val="0"/>
+          <w:numId w:val="2"/>
+        </w:numPr>
+      </w:pPr>
+      <w:r>
+        <w:t xml:space="preserve">Zkusit do všech </w:t>
+      </w:r>
+      <w:proofErr w:type="spellStart"/>
+      <w:r>
+        <w:t>views</w:t>
+      </w:r>
+      <w:proofErr w:type="spellEnd"/>
+      <w:r>
+        <w:t xml:space="preserve"> </w:t>
+      </w:r>
+      <w:proofErr w:type="spellStart"/>
+      <w:r>
+        <w:t>includovat</w:t>
+      </w:r>
+      <w:proofErr w:type="spellEnd"/>
+      <w:r>
+        <w:t xml:space="preserve"> </w:t>
+      </w:r>
+      <w:proofErr w:type="spellStart"/>
+      <w:r>
+        <w:t>dbcontext</w:t>
+      </w:r>
+      <w:proofErr w:type="spellEnd"/>
+    </w:p>
+    <w:p>
+      <w:pPr>
+        <w:pStyle w:val="Odstavecseseznamem"/>
+        <w:numPr>
+          <w:ilvl w:val="0"/>
+          <w:numId w:val="2"/>
+        </w:numPr>
+      </w:pPr>
+      <w:r>
+        <w:t xml:space="preserve">Udělat </w:t>
+      </w:r>
+      <w:proofErr w:type="spellStart"/>
+      <w:r>
+        <w:t>partial</w:t>
+      </w:r>
+      <w:proofErr w:type="spellEnd"/>
+      <w:r>
+        <w:t xml:space="preserve"> </w:t>
+      </w:r>
+      <w:proofErr w:type="spellStart"/>
+      <w:r>
+        <w:t>view</w:t>
+      </w:r>
+      <w:proofErr w:type="spellEnd"/>
+      <w:r>
+        <w:t xml:space="preserve"> na </w:t>
+      </w:r>
+      <w:proofErr w:type="spellStart"/>
+      <w:r>
+        <w:t>css</w:t>
+      </w:r>
+      <w:proofErr w:type="spellEnd"/>
+      <w:r>
+        <w:t xml:space="preserve"> a </w:t>
+      </w:r>
+      <w:proofErr w:type="spellStart"/>
+      <w:r>
+        <w:t>javacript</w:t>
+      </w:r>
+      <w:proofErr w:type="spellEnd"/>
+      <w:r>
+        <w:t xml:space="preserve"> do </w:t>
+      </w:r>
+      <w:proofErr w:type="spellStart"/>
+      <w:r>
+        <w:t>theme</w:t>
+      </w:r>
+      <w:proofErr w:type="spellEnd"/>
+      <w:r>
+        <w:t xml:space="preserve"> layout </w:t>
+      </w:r>
+      <w:proofErr w:type="spellStart"/>
+      <w:r>
+        <w:t>page</w:t>
+      </w:r>
+      <w:proofErr w:type="spellEnd"/>
+      <w:r>
+        <w:t xml:space="preserve"> – </w:t>
+      </w:r>
+      <w:proofErr w:type="spellStart"/>
+      <w:r>
+        <w:t>includování</w:t>
+      </w:r>
+      <w:proofErr w:type="spellEnd"/>
+      <w:r>
+        <w:t xml:space="preserve"> prism.js </w:t>
+      </w:r>
+      <w:proofErr w:type="spellStart"/>
+      <w:r>
+        <w:t>apod</w:t>
+      </w:r>
+      <w:proofErr w:type="spellEnd"/>
+    </w:p>
+    <w:p>
+      <w:r>
+        <w:t xml:space="preserve">Přidat </w:t>
+      </w:r>
+      <w:proofErr w:type="spellStart"/>
+      <w:r>
+        <w:t>bootstrap</w:t>
+      </w:r>
+      <w:proofErr w:type="spellEnd"/>
+      <w:r>
+        <w:t xml:space="preserve"> </w:t>
+      </w:r>
+      <w:proofErr w:type="spellStart"/>
+      <w:r>
+        <w:t>breadcrumb</w:t>
+      </w:r>
+      <w:proofErr w:type="spellEnd"/>
+      <w:r>
+        <w:t xml:space="preserve"> – navigace</w:t>
+      </w:r>
+    </w:p>
+    <w:p>
+      <w:r>
+        <w:t xml:space="preserve">Vymyslet </w:t>
+      </w:r>
+      <w:proofErr w:type="spellStart"/>
+      <w:r>
+        <w:t>permalinky</w:t>
+      </w:r>
+      <w:proofErr w:type="spellEnd"/>
+    </w:p>
+    <w:p/>
+    <w:p>
+      <w:r>
+        <w:t>Přihlašování přes e-mail</w:t>
+      </w:r>
+    </w:p>
+    <w:p/>
+    <w:p>
+      <w:r>
+        <w:t>Politiky systému</w:t>
+      </w:r>
+    </w:p>
+    <w:p>
+      <w:bookmarkStart w:id="0" w:name="_GoBack"/>
+      <w:bookmarkEnd w:id="0"/>
     </w:p>
     <w:p/>
     <w:sectPr>
@@ -193,8 +2207,123 @@
       </w:rPr>
     </w:lvl>
   </w:abstractNum>
+  <w:abstractNum w:abstractNumId="1" w15:restartNumberingAfterBreak="0">
+    <w:nsid w:val="4F194636"/>
+    <w:multiLevelType w:val="hybridMultilevel"/>
+    <w:tmpl w:val="CC2EB61A"/>
+    <w:lvl w:ilvl="0" w:tplc="BF0E17C2">
+      <w:numFmt w:val="bullet"/>
+      <w:lvlText w:val="-"/>
+      <w:lvlJc w:val="left"/>
+      <w:pPr>
+        <w:ind w:left="720" w:hanging="360"/>
+      </w:pPr>
+      <w:rPr>
+        <w:rFonts w:ascii="Calibri" w:eastAsiaTheme="minorHAnsi" w:hAnsi="Calibri" w:cs="Calibri" w:hint="default"/>
+      </w:rPr>
+    </w:lvl>
+    <w:lvl w:ilvl="1" w:tplc="04050003" w:tentative="1">
+      <w:start w:val="1"/>
+      <w:numFmt w:val="bullet"/>
+      <w:lvlText w:val="o"/>
+      <w:lvlJc w:val="left"/>
+      <w:pPr>
+        <w:ind w:left="1440" w:hanging="360"/>
+      </w:pPr>
+      <w:rPr>
+        <w:rFonts w:ascii="Courier New" w:hAnsi="Courier New" w:cs="Courier New" w:hint="default"/>
+      </w:rPr>
+    </w:lvl>
+    <w:lvl w:ilvl="2" w:tplc="04050005" w:tentative="1">
+      <w:start w:val="1"/>
+      <w:numFmt w:val="bullet"/>
+      <w:lvlText w:val=""/>
+      <w:lvlJc w:val="left"/>
+      <w:pPr>
+        <w:ind w:left="2160" w:hanging="360"/>
+      </w:pPr>
+      <w:rPr>
+        <w:rFonts w:ascii="Wingdings" w:hAnsi="Wingdings" w:hint="default"/>
+      </w:rPr>
+    </w:lvl>
+    <w:lvl w:ilvl="3" w:tplc="04050001" w:tentative="1">
+      <w:start w:val="1"/>
+      <w:numFmt w:val="bullet"/>
+      <w:lvlText w:val=""/>
+      <w:lvlJc w:val="left"/>
+      <w:pPr>
+        <w:ind w:left="2880" w:hanging="360"/>
+      </w:pPr>
+      <w:rPr>
+        <w:rFonts w:ascii="Symbol" w:hAnsi="Symbol" w:hint="default"/>
+      </w:rPr>
+    </w:lvl>
+    <w:lvl w:ilvl="4" w:tplc="04050003" w:tentative="1">
+      <w:start w:val="1"/>
+      <w:numFmt w:val="bullet"/>
+      <w:lvlText w:val="o"/>
+      <w:lvlJc w:val="left"/>
+      <w:pPr>
+        <w:ind w:left="3600" w:hanging="360"/>
+      </w:pPr>
+      <w:rPr>
+        <w:rFonts w:ascii="Courier New" w:hAnsi="Courier New" w:cs="Courier New" w:hint="default"/>
+      </w:rPr>
+    </w:lvl>
+    <w:lvl w:ilvl="5" w:tplc="04050005" w:tentative="1">
+      <w:start w:val="1"/>
+      <w:numFmt w:val="bullet"/>
+      <w:lvlText w:val=""/>
+      <w:lvlJc w:val="left"/>
+      <w:pPr>
+        <w:ind w:left="4320" w:hanging="360"/>
+      </w:pPr>
+      <w:rPr>
+        <w:rFonts w:ascii="Wingdings" w:hAnsi="Wingdings" w:hint="default"/>
+      </w:rPr>
+    </w:lvl>
+    <w:lvl w:ilvl="6" w:tplc="04050001" w:tentative="1">
+      <w:start w:val="1"/>
+      <w:numFmt w:val="bullet"/>
+      <w:lvlText w:val=""/>
+      <w:lvlJc w:val="left"/>
+      <w:pPr>
+        <w:ind w:left="5040" w:hanging="360"/>
+      </w:pPr>
+      <w:rPr>
+        <w:rFonts w:ascii="Symbol" w:hAnsi="Symbol" w:hint="default"/>
+      </w:rPr>
+    </w:lvl>
+    <w:lvl w:ilvl="7" w:tplc="04050003" w:tentative="1">
+      <w:start w:val="1"/>
+      <w:numFmt w:val="bullet"/>
+      <w:lvlText w:val="o"/>
+      <w:lvlJc w:val="left"/>
+      <w:pPr>
+        <w:ind w:left="5760" w:hanging="360"/>
+      </w:pPr>
+      <w:rPr>
+        <w:rFonts w:ascii="Courier New" w:hAnsi="Courier New" w:cs="Courier New" w:hint="default"/>
+      </w:rPr>
+    </w:lvl>
+    <w:lvl w:ilvl="8" w:tplc="04050005" w:tentative="1">
+      <w:start w:val="1"/>
+      <w:numFmt w:val="bullet"/>
+      <w:lvlText w:val=""/>
+      <w:lvlJc w:val="left"/>
+      <w:pPr>
+        <w:ind w:left="6480" w:hanging="360"/>
+      </w:pPr>
+      <w:rPr>
+        <w:rFonts w:ascii="Wingdings" w:hAnsi="Wingdings" w:hint="default"/>
+      </w:rPr>
+    </w:lvl>
+  </w:abstractNum>
   <w:num w:numId="1">
     <w:abstractNumId w:val="0"/>
+  </w:num>
+  <w:num w:numId="2">
+    <w:abstractNumId w:val="1"/>
   </w:num>
 </w:numbering>
 </file>
@@ -597,6 +2726,27 @@
     <w:name w:val="Normal"/>
     <w:qFormat/>
   </w:style>
+  <w:style w:type="paragraph" w:styleId="Nadpis1">
+    <w:name w:val="heading 1"/>
+    <w:basedOn w:val="Normln"/>
+    <w:next w:val="Normln"/>
+    <w:link w:val="Nadpis1Char"/>
+    <w:uiPriority w:val="9"/>
+    <w:qFormat/>
+    <w:rsid w:val="004E70E7"/>
+    <w:pPr>
+      <w:keepNext/>
+      <w:keepLines/>
+      <w:spacing w:before="240" w:after="0"/>
+      <w:outlineLvl w:val="0"/>
+    </w:pPr>
+    <w:rPr>
+      <w:rFonts w:asciiTheme="majorHAnsi" w:eastAsiaTheme="majorEastAsia" w:hAnsiTheme="majorHAnsi" w:cstheme="majorBidi"/>
+      <w:color w:val="2F5496" w:themeColor="accent1" w:themeShade="BF"/>
+      <w:sz w:val="32"/>
+      <w:szCs w:val="32"/>
+    </w:rPr>
+  </w:style>
   <w:style w:type="character" w:default="1" w:styleId="Standardnpsmoodstavce">
     <w:name w:val="Default Paragraph Font"/>
     <w:uiPriority w:val="1"/>
@@ -668,6 +2818,30 @@
       <w:ind w:left="720"/>
       <w:contextualSpacing/>
     </w:pPr>
+  </w:style>
+  <w:style w:type="character" w:customStyle="1" w:styleId="Nadpis1Char">
+    <w:name w:val="Nadpis 1 Char"/>
+    <w:basedOn w:val="Standardnpsmoodstavce"/>
+    <w:link w:val="Nadpis1"/>
+    <w:uiPriority w:val="9"/>
+    <w:rsid w:val="004E70E7"/>
+    <w:rPr>
+      <w:rFonts w:asciiTheme="majorHAnsi" w:eastAsiaTheme="majorEastAsia" w:hAnsiTheme="majorHAnsi" w:cstheme="majorBidi"/>
+      <w:color w:val="2F5496" w:themeColor="accent1" w:themeShade="BF"/>
+      <w:sz w:val="32"/>
+      <w:szCs w:val="32"/>
+    </w:rPr>
+  </w:style>
+  <w:style w:type="character" w:styleId="Hypertextovodkaz">
+    <w:name w:val="Hyperlink"/>
+    <w:basedOn w:val="Standardnpsmoodstavce"/>
+    <w:uiPriority w:val="99"/>
+    <w:unhideWhenUsed/>
+    <w:rsid w:val="004E70E7"/>
+    <w:rPr>
+      <w:color w:val="0563C1" w:themeColor="hyperlink"/>
+      <w:u w:val="single"/>
+    </w:rPr>
   </w:style>
 </w:styles>
 </file>

</xml_diff>

<commit_message>
Deleted image placeholder in website
</commit_message>
<xml_diff>
--- a/Resources/dokumentace.docx
+++ b/Resources/dokumentace.docx
@@ -1792,54 +1792,93 @@
         </w:numPr>
       </w:pPr>
       <w:r>
+        <w:rPr>
+          <w:color w:val="538135" w:themeColor="accent6" w:themeShade="BF"/>
+        </w:rPr>
         <w:t>V </w:t>
       </w:r>
       <w:proofErr w:type="spellStart"/>
       <w:r>
+        <w:rPr>
+          <w:color w:val="538135" w:themeColor="accent6" w:themeShade="BF"/>
+        </w:rPr>
         <w:t>Themes</w:t>
       </w:r>
       <w:proofErr w:type="spellEnd"/>
       <w:r>
+        <w:rPr>
+          <w:color w:val="538135" w:themeColor="accent6" w:themeShade="BF"/>
+        </w:rPr>
         <w:t>/</w:t>
       </w:r>
       <w:proofErr w:type="spellStart"/>
       <w:r>
+        <w:rPr>
+          <w:color w:val="538135" w:themeColor="accent6" w:themeShade="BF"/>
+        </w:rPr>
         <w:t>theme_name</w:t>
       </w:r>
       <w:proofErr w:type="spellEnd"/>
       <w:r>
+        <w:rPr>
+          <w:color w:val="538135" w:themeColor="accent6" w:themeShade="BF"/>
+        </w:rPr>
         <w:t>/</w:t>
       </w:r>
       <w:proofErr w:type="spellStart"/>
       <w:r>
+        <w:rPr>
+          <w:color w:val="538135" w:themeColor="accent6" w:themeShade="BF"/>
+        </w:rPr>
         <w:t>Layout.cshtml</w:t>
       </w:r>
       <w:proofErr w:type="spellEnd"/>
       <w:r>
+        <w:rPr>
+          <w:color w:val="538135" w:themeColor="accent6" w:themeShade="BF"/>
+        </w:rPr>
         <w:t xml:space="preserve"> by bylo dobré všechny scripty přidávat pomocí </w:t>
       </w:r>
       <w:proofErr w:type="spellStart"/>
       <w:r>
+        <w:rPr>
+          <w:color w:val="538135" w:themeColor="accent6" w:themeShade="BF"/>
+        </w:rPr>
         <w:t>partial</w:t>
       </w:r>
       <w:proofErr w:type="spellEnd"/>
       <w:r>
+        <w:rPr>
+          <w:color w:val="538135" w:themeColor="accent6" w:themeShade="BF"/>
+        </w:rPr>
         <w:t xml:space="preserve"> </w:t>
       </w:r>
       <w:proofErr w:type="spellStart"/>
       <w:r>
+        <w:rPr>
+          <w:color w:val="538135" w:themeColor="accent6" w:themeShade="BF"/>
+        </w:rPr>
         <w:t>view</w:t>
       </w:r>
       <w:proofErr w:type="spellEnd"/>
       <w:r>
+        <w:rPr>
+          <w:color w:val="538135" w:themeColor="accent6" w:themeShade="BF"/>
+        </w:rPr>
         <w:t xml:space="preserve">, aby </w:t>
       </w:r>
       <w:proofErr w:type="spellStart"/>
       <w:r>
+        <w:rPr>
+          <w:color w:val="538135" w:themeColor="accent6" w:themeShade="BF"/>
+        </w:rPr>
         <w:t>modder</w:t>
       </w:r>
       <w:proofErr w:type="spellEnd"/>
       <w:r>
+        <w:rPr>
+          <w:color w:val="538135" w:themeColor="accent6" w:themeShade="BF"/>
+        </w:rPr>
         <w:t xml:space="preserve"> nemusel přidávat hromadu věcí ručně.</w:t>
       </w:r>
     </w:p>
@@ -1850,12 +1889,21 @@
           <w:ilvl w:val="0"/>
           <w:numId w:val="2"/>
         </w:numPr>
-      </w:pPr>
-      <w:r>
+        <w:rPr>
+          <w:color w:val="538135" w:themeColor="accent6" w:themeShade="BF"/>
+        </w:rPr>
+      </w:pPr>
+      <w:r>
+        <w:rPr>
+          <w:color w:val="538135" w:themeColor="accent6" w:themeShade="BF"/>
+        </w:rPr>
         <w:t>-co se stane když někdo odebere obrázek, který je používán v </w:t>
       </w:r>
       <w:proofErr w:type="gramStart"/>
       <w:r>
+        <w:rPr>
+          <w:color w:val="538135" w:themeColor="accent6" w:themeShade="BF"/>
+        </w:rPr>
         <w:t>článku ?</w:t>
       </w:r>
       <w:proofErr w:type="gramEnd"/>
@@ -1867,32 +1915,56 @@
           <w:ilvl w:val="0"/>
           <w:numId w:val="2"/>
         </w:numPr>
-      </w:pPr>
-      <w:r>
+        <w:rPr>
+          <w:color w:val="538135" w:themeColor="accent6" w:themeShade="BF"/>
+        </w:rPr>
+      </w:pPr>
+      <w:r>
+        <w:rPr>
+          <w:color w:val="538135" w:themeColor="accent6" w:themeShade="BF"/>
+        </w:rPr>
         <w:t xml:space="preserve">V editaci nového článku předělat vše na </w:t>
       </w:r>
       <w:proofErr w:type="spellStart"/>
       <w:r>
+        <w:rPr>
+          <w:color w:val="538135" w:themeColor="accent6" w:themeShade="BF"/>
+        </w:rPr>
         <w:t>ajax</w:t>
       </w:r>
       <w:proofErr w:type="spellEnd"/>
       <w:r>
+        <w:rPr>
+          <w:color w:val="538135" w:themeColor="accent6" w:themeShade="BF"/>
+        </w:rPr>
         <w:t xml:space="preserve">, aby se </w:t>
       </w:r>
       <w:proofErr w:type="spellStart"/>
       <w:r>
+        <w:rPr>
+          <w:color w:val="538135" w:themeColor="accent6" w:themeShade="BF"/>
+        </w:rPr>
         <w:t>tinymce</w:t>
       </w:r>
       <w:proofErr w:type="spellEnd"/>
       <w:r>
+        <w:rPr>
+          <w:color w:val="538135" w:themeColor="accent6" w:themeShade="BF"/>
+        </w:rPr>
         <w:t xml:space="preserve"> </w:t>
       </w:r>
       <w:proofErr w:type="spellStart"/>
       <w:r>
+        <w:rPr>
+          <w:color w:val="538135" w:themeColor="accent6" w:themeShade="BF"/>
+        </w:rPr>
         <w:t>neloadoval</w:t>
       </w:r>
       <w:proofErr w:type="spellEnd"/>
       <w:r>
+        <w:rPr>
+          <w:color w:val="538135" w:themeColor="accent6" w:themeShade="BF"/>
+        </w:rPr>
         <w:t xml:space="preserve"> znovu</w:t>
       </w:r>
     </w:p>
@@ -1903,28 +1975,49 @@
           <w:ilvl w:val="0"/>
           <w:numId w:val="2"/>
         </w:numPr>
-      </w:pPr>
-      <w:r>
+        <w:rPr>
+          <w:color w:val="538135" w:themeColor="accent6" w:themeShade="BF"/>
+        </w:rPr>
+      </w:pPr>
+      <w:r>
+        <w:rPr>
+          <w:color w:val="538135" w:themeColor="accent6" w:themeShade="BF"/>
+        </w:rPr>
         <w:t xml:space="preserve">Zkusit do všech </w:t>
       </w:r>
       <w:proofErr w:type="spellStart"/>
       <w:r>
+        <w:rPr>
+          <w:color w:val="538135" w:themeColor="accent6" w:themeShade="BF"/>
+        </w:rPr>
         <w:t>views</w:t>
       </w:r>
       <w:proofErr w:type="spellEnd"/>
       <w:r>
+        <w:rPr>
+          <w:color w:val="538135" w:themeColor="accent6" w:themeShade="BF"/>
+        </w:rPr>
         <w:t xml:space="preserve"> </w:t>
       </w:r>
       <w:proofErr w:type="spellStart"/>
       <w:r>
+        <w:rPr>
+          <w:color w:val="538135" w:themeColor="accent6" w:themeShade="BF"/>
+        </w:rPr>
         <w:t>includovat</w:t>
       </w:r>
       <w:proofErr w:type="spellEnd"/>
       <w:r>
+        <w:rPr>
+          <w:color w:val="538135" w:themeColor="accent6" w:themeShade="BF"/>
+        </w:rPr>
         <w:t xml:space="preserve"> automaticky </w:t>
       </w:r>
       <w:proofErr w:type="spellStart"/>
       <w:r>
+        <w:rPr>
+          <w:color w:val="538135" w:themeColor="accent6" w:themeShade="BF"/>
+        </w:rPr>
         <w:t>usingy</w:t>
       </w:r>
       <w:proofErr w:type="spellEnd"/>
@@ -1936,28 +2029,49 @@
           <w:ilvl w:val="0"/>
           <w:numId w:val="2"/>
         </w:numPr>
-      </w:pPr>
-      <w:r>
+        <w:rPr>
+          <w:color w:val="538135" w:themeColor="accent6" w:themeShade="BF"/>
+        </w:rPr>
+      </w:pPr>
+      <w:r>
+        <w:rPr>
+          <w:color w:val="538135" w:themeColor="accent6" w:themeShade="BF"/>
+        </w:rPr>
         <w:t xml:space="preserve">Zkusit do všech </w:t>
       </w:r>
       <w:proofErr w:type="spellStart"/>
       <w:r>
+        <w:rPr>
+          <w:color w:val="538135" w:themeColor="accent6" w:themeShade="BF"/>
+        </w:rPr>
         <w:t>views</w:t>
       </w:r>
       <w:proofErr w:type="spellEnd"/>
       <w:r>
+        <w:rPr>
+          <w:color w:val="538135" w:themeColor="accent6" w:themeShade="BF"/>
+        </w:rPr>
         <w:t xml:space="preserve"> </w:t>
       </w:r>
       <w:proofErr w:type="spellStart"/>
       <w:r>
+        <w:rPr>
+          <w:color w:val="538135" w:themeColor="accent6" w:themeShade="BF"/>
+        </w:rPr>
         <w:t>includovat</w:t>
       </w:r>
       <w:proofErr w:type="spellEnd"/>
       <w:r>
+        <w:rPr>
+          <w:color w:val="538135" w:themeColor="accent6" w:themeShade="BF"/>
+        </w:rPr>
         <w:t xml:space="preserve"> </w:t>
       </w:r>
       <w:proofErr w:type="spellStart"/>
       <w:r>
+        <w:rPr>
+          <w:color w:val="538135" w:themeColor="accent6" w:themeShade="BF"/>
+        </w:rPr>
         <w:t>dbcontext</w:t>
       </w:r>
       <w:proofErr w:type="spellEnd"/>
@@ -1969,68 +2083,119 @@
           <w:ilvl w:val="0"/>
           <w:numId w:val="2"/>
         </w:numPr>
-      </w:pPr>
-      <w:r>
+        <w:rPr>
+          <w:color w:val="538135" w:themeColor="accent6" w:themeShade="BF"/>
+        </w:rPr>
+      </w:pPr>
+      <w:r>
+        <w:rPr>
+          <w:color w:val="538135" w:themeColor="accent6" w:themeShade="BF"/>
+        </w:rPr>
         <w:t xml:space="preserve">Udělat </w:t>
       </w:r>
       <w:proofErr w:type="spellStart"/>
       <w:r>
+        <w:rPr>
+          <w:color w:val="538135" w:themeColor="accent6" w:themeShade="BF"/>
+        </w:rPr>
         <w:t>partial</w:t>
       </w:r>
       <w:proofErr w:type="spellEnd"/>
       <w:r>
+        <w:rPr>
+          <w:color w:val="538135" w:themeColor="accent6" w:themeShade="BF"/>
+        </w:rPr>
         <w:t xml:space="preserve"> </w:t>
       </w:r>
       <w:proofErr w:type="spellStart"/>
       <w:r>
+        <w:rPr>
+          <w:color w:val="538135" w:themeColor="accent6" w:themeShade="BF"/>
+        </w:rPr>
         <w:t>view</w:t>
       </w:r>
       <w:proofErr w:type="spellEnd"/>
       <w:r>
+        <w:rPr>
+          <w:color w:val="538135" w:themeColor="accent6" w:themeShade="BF"/>
+        </w:rPr>
         <w:t xml:space="preserve"> na </w:t>
       </w:r>
       <w:proofErr w:type="spellStart"/>
       <w:r>
+        <w:rPr>
+          <w:color w:val="538135" w:themeColor="accent6" w:themeShade="BF"/>
+        </w:rPr>
         <w:t>css</w:t>
       </w:r>
       <w:proofErr w:type="spellEnd"/>
       <w:r>
+        <w:rPr>
+          <w:color w:val="538135" w:themeColor="accent6" w:themeShade="BF"/>
+        </w:rPr>
         <w:t xml:space="preserve"> a </w:t>
       </w:r>
       <w:proofErr w:type="spellStart"/>
       <w:r>
+        <w:rPr>
+          <w:color w:val="538135" w:themeColor="accent6" w:themeShade="BF"/>
+        </w:rPr>
         <w:t>javacript</w:t>
       </w:r>
       <w:proofErr w:type="spellEnd"/>
       <w:r>
+        <w:rPr>
+          <w:color w:val="538135" w:themeColor="accent6" w:themeShade="BF"/>
+        </w:rPr>
         <w:t xml:space="preserve"> do </w:t>
       </w:r>
       <w:proofErr w:type="spellStart"/>
       <w:r>
+        <w:rPr>
+          <w:color w:val="538135" w:themeColor="accent6" w:themeShade="BF"/>
+        </w:rPr>
         <w:t>theme</w:t>
       </w:r>
       <w:proofErr w:type="spellEnd"/>
       <w:r>
+        <w:rPr>
+          <w:color w:val="538135" w:themeColor="accent6" w:themeShade="BF"/>
+        </w:rPr>
         <w:t xml:space="preserve"> layout </w:t>
       </w:r>
       <w:proofErr w:type="spellStart"/>
       <w:r>
+        <w:rPr>
+          <w:color w:val="538135" w:themeColor="accent6" w:themeShade="BF"/>
+        </w:rPr>
         <w:t>page</w:t>
       </w:r>
       <w:proofErr w:type="spellEnd"/>
       <w:r>
+        <w:rPr>
+          <w:color w:val="538135" w:themeColor="accent6" w:themeShade="BF"/>
+        </w:rPr>
         <w:t xml:space="preserve"> – </w:t>
       </w:r>
       <w:proofErr w:type="spellStart"/>
       <w:r>
+        <w:rPr>
+          <w:color w:val="538135" w:themeColor="accent6" w:themeShade="BF"/>
+        </w:rPr>
         <w:t>includování</w:t>
       </w:r>
       <w:proofErr w:type="spellEnd"/>
       <w:r>
+        <w:rPr>
+          <w:color w:val="538135" w:themeColor="accent6" w:themeShade="BF"/>
+        </w:rPr>
         <w:t xml:space="preserve"> prism.js </w:t>
       </w:r>
       <w:proofErr w:type="spellStart"/>
       <w:r>
+        <w:rPr>
+          <w:color w:val="538135" w:themeColor="accent6" w:themeShade="BF"/>
+        </w:rPr>
         <w:t>apod</w:t>
       </w:r>
       <w:proofErr w:type="spellEnd"/>
@@ -2055,33 +2220,32 @@
       <w:r>
         <w:t xml:space="preserve"> – navigace</w:t>
       </w:r>
-    </w:p>
-    <w:p>
-      <w:r>
-        <w:t xml:space="preserve">Vymyslet </w:t>
-      </w:r>
-      <w:proofErr w:type="spellStart"/>
-      <w:r>
-        <w:t>permalinky</w:t>
-      </w:r>
-      <w:proofErr w:type="spellEnd"/>
-    </w:p>
-    <w:p/>
-    <w:p>
-      <w:r>
-        <w:t>Přihlašování přes e-mail</w:t>
-      </w:r>
-    </w:p>
-    <w:p/>
-    <w:p>
-      <w:r>
-        <w:t>Politiky systému</w:t>
-      </w:r>
-    </w:p>
-    <w:p>
       <w:bookmarkStart w:id="0" w:name="_GoBack"/>
       <w:bookmarkEnd w:id="0"/>
     </w:p>
+    <w:p>
+      <w:r>
+        <w:t xml:space="preserve">Vymyslet </w:t>
+      </w:r>
+      <w:proofErr w:type="spellStart"/>
+      <w:r>
+        <w:t>permalinky</w:t>
+      </w:r>
+      <w:proofErr w:type="spellEnd"/>
+    </w:p>
+    <w:p/>
+    <w:p>
+      <w:r>
+        <w:t>Přihlašování přes e-mail</w:t>
+      </w:r>
+    </w:p>
+    <w:p/>
+    <w:p>
+      <w:r>
+        <w:t>Politiky systému</w:t>
+      </w:r>
+    </w:p>
+    <w:p/>
     <w:p/>
     <w:sectPr>
       <w:pgSz w:w="11906" w:h="16838"/>

</xml_diff>

<commit_message>
Installer page and theme page changes
</commit_message>
<xml_diff>
--- a/Resources/dokumentace.docx
+++ b/Resources/dokumentace.docx
@@ -2220,19 +2220,22 @@
       <w:r>
         <w:t xml:space="preserve"> – navigace</w:t>
       </w:r>
+    </w:p>
+    <w:p>
+      <w:r>
+        <w:t xml:space="preserve">Vymyslet </w:t>
+      </w:r>
+      <w:proofErr w:type="spellStart"/>
+      <w:r>
+        <w:t>permalinky</w:t>
+      </w:r>
+      <w:proofErr w:type="spellEnd"/>
+      <w:r>
+        <w:t>, obrázek ke kategorii a článku</w:t>
+      </w:r>
       <w:bookmarkStart w:id="0" w:name="_GoBack"/>
       <w:bookmarkEnd w:id="0"/>
     </w:p>
-    <w:p>
-      <w:r>
-        <w:t xml:space="preserve">Vymyslet </w:t>
-      </w:r>
-      <w:proofErr w:type="spellStart"/>
-      <w:r>
-        <w:t>permalinky</w:t>
-      </w:r>
-      <w:proofErr w:type="spellEnd"/>
-    </w:p>
     <w:p/>
     <w:p>
       <w:r>
@@ -2242,7 +2245,42 @@
     <w:p/>
     <w:p>
       <w:r>
-        <w:t>Politiky systému</w:t>
+        <w:t xml:space="preserve">Politiky </w:t>
+      </w:r>
+      <w:proofErr w:type="gramStart"/>
+      <w:r>
+        <w:t>systému</w:t>
+      </w:r>
+      <w:r>
+        <w:t xml:space="preserve"> :</w:t>
+      </w:r>
+      <w:proofErr w:type="gramEnd"/>
+      <w:r>
+        <w:t xml:space="preserve"> default vzhled nejde smazat </w:t>
+      </w:r>
+      <w:r>
+        <w:t xml:space="preserve">a </w:t>
+      </w:r>
+      <w:proofErr w:type="spellStart"/>
+      <w:r>
+        <w:t>jasper</w:t>
+      </w:r>
+      <w:proofErr w:type="spellEnd"/>
+      <w:r>
+        <w:t xml:space="preserve"> vzhled nejde smazat</w:t>
+      </w:r>
+    </w:p>
+    <w:p/>
+    <w:p>
+      <w:pPr>
+        <w:pStyle w:val="Odstavecseseznamem"/>
+        <w:numPr>
+          <w:ilvl w:val="0"/>
+          <w:numId w:val="2"/>
+        </w:numPr>
+      </w:pPr>
+      <w:r>
+        <w:t>Změna databáze po instalaci</w:t>
       </w:r>
     </w:p>
     <w:p/>

</xml_diff>

<commit_message>
Working mysql database - pomelo provider
</commit_message>
<xml_diff>
--- a/Resources/dokumentace.docx
+++ b/Resources/dokumentace.docx
@@ -2233,8 +2233,6 @@
       <w:r>
         <w:t>, obrázek ke kategorii a článku</w:t>
       </w:r>
-      <w:bookmarkStart w:id="0" w:name="_GoBack"/>
-      <w:bookmarkEnd w:id="0"/>
     </w:p>
     <w:p/>
     <w:p>
@@ -2284,7 +2282,192 @@
       </w:r>
     </w:p>
     <w:p/>
+    <w:p>
+      <w:pPr>
+        <w:pStyle w:val="Nzev"/>
+      </w:pPr>
+      <w:proofErr w:type="spellStart"/>
+      <w:r>
+        <w:t>Mysql</w:t>
+      </w:r>
+      <w:proofErr w:type="spellEnd"/>
+      <w:r>
+        <w:t xml:space="preserve"> Provider</w:t>
+      </w:r>
+    </w:p>
     <w:p/>
+    <w:p>
+      <w:r>
+        <w:t xml:space="preserve">Jednou z možností je použít od </w:t>
+      </w:r>
+      <w:proofErr w:type="spellStart"/>
+      <w:r>
+        <w:t>Oracle</w:t>
+      </w:r>
+      <w:proofErr w:type="spellEnd"/>
+      <w:r>
+        <w:t xml:space="preserve">: </w:t>
+      </w:r>
+      <w:proofErr w:type="spellStart"/>
+      <w:proofErr w:type="gramStart"/>
+      <w:r>
+        <w:t>MySql.Data.EntityFrameworkCore</w:t>
+      </w:r>
+      <w:proofErr w:type="spellEnd"/>
+      <w:proofErr w:type="gramEnd"/>
+      <w:r>
+        <w:t xml:space="preserve">. </w:t>
+      </w:r>
+    </w:p>
+    <w:p>
+      <w:r>
+        <w:rPr>
+          <w:noProof/>
+        </w:rPr>
+        <w:drawing>
+          <wp:inline distT="0" distB="0" distL="0" distR="0" wp14:anchorId="6114122A" wp14:editId="063E0C4F">
+            <wp:extent cx="3690712" cy="584200"/>
+            <wp:effectExtent l="0" t="0" r="5080" b="6350"/>
+            <wp:docPr id="1" name="Obrázek 1"/>
+            <wp:cNvGraphicFramePr>
+              <a:graphicFrameLocks xmlns:a="http://schemas.openxmlformats.org/drawingml/2006/main" noChangeAspect="1"/>
+            </wp:cNvGraphicFramePr>
+            <a:graphic xmlns:a="http://schemas.openxmlformats.org/drawingml/2006/main">
+              <a:graphicData uri="http://schemas.openxmlformats.org/drawingml/2006/picture">
+                <pic:pic xmlns:pic="http://schemas.openxmlformats.org/drawingml/2006/picture">
+                  <pic:nvPicPr>
+                    <pic:cNvPr id="1" name=""/>
+                    <pic:cNvPicPr/>
+                  </pic:nvPicPr>
+                  <pic:blipFill>
+                    <a:blip r:embed="rId7"/>
+                    <a:stretch>
+                      <a:fillRect/>
+                    </a:stretch>
+                  </pic:blipFill>
+                  <pic:spPr>
+                    <a:xfrm>
+                      <a:off x="0" y="0"/>
+                      <a:ext cx="3836796" cy="607323"/>
+                    </a:xfrm>
+                    <a:prstGeom prst="rect">
+                      <a:avLst/>
+                    </a:prstGeom>
+                  </pic:spPr>
+                </pic:pic>
+              </a:graphicData>
+            </a:graphic>
+          </wp:inline>
+        </w:drawing>
+      </w:r>
+    </w:p>
+    <w:p>
+      <w:r>
+        <w:t>Ale neumí:</w:t>
+      </w:r>
+    </w:p>
+    <w:p>
+      <w:pPr>
+        <w:rPr>
+          <w:noProof/>
+        </w:rPr>
+      </w:pPr>
+      <w:r>
+        <w:rPr>
+          <w:noProof/>
+        </w:rPr>
+        <w:t xml:space="preserve"> </w:t>
+      </w:r>
+      <w:r>
+        <w:rPr>
+          <w:noProof/>
+        </w:rPr>
+        <w:drawing>
+          <wp:inline distT="0" distB="0" distL="0" distR="0" wp14:anchorId="29EBE34F" wp14:editId="3D9E52EB">
+            <wp:extent cx="2144486" cy="735867"/>
+            <wp:effectExtent l="0" t="0" r="0" b="7620"/>
+            <wp:docPr id="2" name="Obrázek 2"/>
+            <wp:cNvGraphicFramePr>
+              <a:graphicFrameLocks xmlns:a="http://schemas.openxmlformats.org/drawingml/2006/main" noChangeAspect="1"/>
+            </wp:cNvGraphicFramePr>
+            <a:graphic xmlns:a="http://schemas.openxmlformats.org/drawingml/2006/main">
+              <a:graphicData uri="http://schemas.openxmlformats.org/drawingml/2006/picture">
+                <pic:pic xmlns:pic="http://schemas.openxmlformats.org/drawingml/2006/picture">
+                  <pic:nvPicPr>
+                    <pic:cNvPr id="1" name=""/>
+                    <pic:cNvPicPr/>
+                  </pic:nvPicPr>
+                  <pic:blipFill>
+                    <a:blip r:embed="rId8"/>
+                    <a:stretch>
+                      <a:fillRect/>
+                    </a:stretch>
+                  </pic:blipFill>
+                  <pic:spPr>
+                    <a:xfrm>
+                      <a:off x="0" y="0"/>
+                      <a:ext cx="2374208" cy="814695"/>
+                    </a:xfrm>
+                    <a:prstGeom prst="rect">
+                      <a:avLst/>
+                    </a:prstGeom>
+                  </pic:spPr>
+                </pic:pic>
+              </a:graphicData>
+            </a:graphic>
+          </wp:inline>
+        </w:drawing>
+      </w:r>
+    </w:p>
+    <w:p>
+      <w:r>
+        <w:t>Problém vyřešen náhradou:</w:t>
+      </w:r>
+    </w:p>
+    <w:p>
+      <w:r>
+        <w:rPr>
+          <w:noProof/>
+        </w:rPr>
+        <w:drawing>
+          <wp:inline distT="0" distB="0" distL="0" distR="0" wp14:anchorId="76E42D42" wp14:editId="0B711068">
+            <wp:extent cx="4292600" cy="483107"/>
+            <wp:effectExtent l="0" t="0" r="0" b="0"/>
+            <wp:docPr id="4" name="Obrázek 4"/>
+            <wp:cNvGraphicFramePr>
+              <a:graphicFrameLocks xmlns:a="http://schemas.openxmlformats.org/drawingml/2006/main" noChangeAspect="1"/>
+            </wp:cNvGraphicFramePr>
+            <a:graphic xmlns:a="http://schemas.openxmlformats.org/drawingml/2006/main">
+              <a:graphicData uri="http://schemas.openxmlformats.org/drawingml/2006/picture">
+                <pic:pic xmlns:pic="http://schemas.openxmlformats.org/drawingml/2006/picture">
+                  <pic:nvPicPr>
+                    <pic:cNvPr id="1" name=""/>
+                    <pic:cNvPicPr/>
+                  </pic:nvPicPr>
+                  <pic:blipFill>
+                    <a:blip r:embed="rId9"/>
+                    <a:stretch>
+                      <a:fillRect/>
+                    </a:stretch>
+                  </pic:blipFill>
+                  <pic:spPr>
+                    <a:xfrm>
+                      <a:off x="0" y="0"/>
+                      <a:ext cx="4732027" cy="532562"/>
+                    </a:xfrm>
+                    <a:prstGeom prst="rect">
+                      <a:avLst/>
+                    </a:prstGeom>
+                  </pic:spPr>
+                </pic:pic>
+              </a:graphicData>
+            </a:graphic>
+          </wp:inline>
+        </w:drawing>
+      </w:r>
+      <w:bookmarkStart w:id="0" w:name="_GoBack"/>
+      <w:bookmarkEnd w:id="0"/>
+    </w:p>
     <w:sectPr>
       <w:pgSz w:w="11906" w:h="16838"/>
       <w:pgMar w:top="1417" w:right="1417" w:bottom="1417" w:left="1417" w:header="708" w:footer="708" w:gutter="0"/>

</xml_diff>